<commit_message>
feat : finishing templating script
</commit_message>
<xml_diff>
--- a/template/template makalah.docx
+++ b/template/template makalah.docx
@@ -22,7 +22,29 @@
           <w:sz w:val="28"/>
           <w:szCs w:val="28"/>
         </w:rPr>
-        <w:t>{{judul}}</w:t>
+        <w:t>{{</w:t>
+      </w:r>
+      <w:proofErr w:type="spellStart"/>
+      <w:r>
+        <w:rPr>
+          <w:rFonts w:ascii="Times New Roman" w:hAnsi="Times New Roman" w:cs="Times New Roman"/>
+          <w:b/>
+          <w:bCs/>
+          <w:sz w:val="28"/>
+          <w:szCs w:val="28"/>
+        </w:rPr>
+        <w:t>judul</w:t>
+      </w:r>
+      <w:proofErr w:type="spellEnd"/>
+      <w:r>
+        <w:rPr>
+          <w:rFonts w:ascii="Times New Roman" w:hAnsi="Times New Roman" w:cs="Times New Roman"/>
+          <w:b/>
+          <w:bCs/>
+          <w:sz w:val="28"/>
+          <w:szCs w:val="28"/>
+        </w:rPr>
+        <w:t>}}</w:t>
       </w:r>
     </w:p>
     <w:p>
@@ -35,21 +57,121 @@
           <w:szCs w:val="24"/>
         </w:rPr>
       </w:pPr>
-      <w:r>
-        <w:rPr>
-          <w:rFonts w:ascii="Times New Roman" w:hAnsi="Times New Roman" w:cs="Times New Roman"/>
-          <w:sz w:val="24"/>
-          <w:szCs w:val="24"/>
-        </w:rPr>
-        <w:t xml:space="preserve">Disusun Untuk Memenuhi Salah Satu Tugas Mata Kuliah </w:t>
-      </w:r>
-      <w:r>
-        <w:rPr>
-          <w:rFonts w:ascii="Times New Roman" w:hAnsi="Times New Roman" w:cs="Times New Roman"/>
-          <w:sz w:val="24"/>
-          <w:szCs w:val="24"/>
-        </w:rPr>
-        <w:t>{{mata_kuliah}}</w:t>
+      <w:proofErr w:type="spellStart"/>
+      <w:r>
+        <w:rPr>
+          <w:rFonts w:ascii="Times New Roman" w:hAnsi="Times New Roman" w:cs="Times New Roman"/>
+          <w:sz w:val="24"/>
+          <w:szCs w:val="24"/>
+        </w:rPr>
+        <w:t>Disusun</w:t>
+      </w:r>
+      <w:proofErr w:type="spellEnd"/>
+      <w:r>
+        <w:rPr>
+          <w:rFonts w:ascii="Times New Roman" w:hAnsi="Times New Roman" w:cs="Times New Roman"/>
+          <w:sz w:val="24"/>
+          <w:szCs w:val="24"/>
+        </w:rPr>
+        <w:t xml:space="preserve"> </w:t>
+      </w:r>
+      <w:proofErr w:type="spellStart"/>
+      <w:r>
+        <w:rPr>
+          <w:rFonts w:ascii="Times New Roman" w:hAnsi="Times New Roman" w:cs="Times New Roman"/>
+          <w:sz w:val="24"/>
+          <w:szCs w:val="24"/>
+        </w:rPr>
+        <w:t>Untuk</w:t>
+      </w:r>
+      <w:proofErr w:type="spellEnd"/>
+      <w:r>
+        <w:rPr>
+          <w:rFonts w:ascii="Times New Roman" w:hAnsi="Times New Roman" w:cs="Times New Roman"/>
+          <w:sz w:val="24"/>
+          <w:szCs w:val="24"/>
+        </w:rPr>
+        <w:t xml:space="preserve"> </w:t>
+      </w:r>
+      <w:proofErr w:type="spellStart"/>
+      <w:r>
+        <w:rPr>
+          <w:rFonts w:ascii="Times New Roman" w:hAnsi="Times New Roman" w:cs="Times New Roman"/>
+          <w:sz w:val="24"/>
+          <w:szCs w:val="24"/>
+        </w:rPr>
+        <w:t>Memenuhi</w:t>
+      </w:r>
+      <w:proofErr w:type="spellEnd"/>
+      <w:r>
+        <w:rPr>
+          <w:rFonts w:ascii="Times New Roman" w:hAnsi="Times New Roman" w:cs="Times New Roman"/>
+          <w:sz w:val="24"/>
+          <w:szCs w:val="24"/>
+        </w:rPr>
+        <w:t xml:space="preserve"> Salah Satu </w:t>
+      </w:r>
+      <w:proofErr w:type="spellStart"/>
+      <w:r>
+        <w:rPr>
+          <w:rFonts w:ascii="Times New Roman" w:hAnsi="Times New Roman" w:cs="Times New Roman"/>
+          <w:sz w:val="24"/>
+          <w:szCs w:val="24"/>
+        </w:rPr>
+        <w:t>Tugas</w:t>
+      </w:r>
+      <w:proofErr w:type="spellEnd"/>
+      <w:r>
+        <w:rPr>
+          <w:rFonts w:ascii="Times New Roman" w:hAnsi="Times New Roman" w:cs="Times New Roman"/>
+          <w:sz w:val="24"/>
+          <w:szCs w:val="24"/>
+        </w:rPr>
+        <w:t xml:space="preserve"> Mata </w:t>
+      </w:r>
+      <w:proofErr w:type="spellStart"/>
+      <w:r>
+        <w:rPr>
+          <w:rFonts w:ascii="Times New Roman" w:hAnsi="Times New Roman" w:cs="Times New Roman"/>
+          <w:sz w:val="24"/>
+          <w:szCs w:val="24"/>
+        </w:rPr>
+        <w:t>Kuliah</w:t>
+      </w:r>
+      <w:proofErr w:type="spellEnd"/>
+      <w:r>
+        <w:rPr>
+          <w:rFonts w:ascii="Times New Roman" w:hAnsi="Times New Roman" w:cs="Times New Roman"/>
+          <w:sz w:val="24"/>
+          <w:szCs w:val="24"/>
+        </w:rPr>
+        <w:t xml:space="preserve"> </w:t>
+      </w:r>
+      <w:r>
+        <w:rPr>
+          <w:rFonts w:ascii="Times New Roman" w:hAnsi="Times New Roman" w:cs="Times New Roman"/>
+          <w:sz w:val="24"/>
+          <w:szCs w:val="24"/>
+        </w:rPr>
+        <w:t>{{</w:t>
+      </w:r>
+      <w:proofErr w:type="spellStart"/>
+      <w:r>
+        <w:rPr>
+          <w:rFonts w:ascii="Times New Roman" w:hAnsi="Times New Roman" w:cs="Times New Roman"/>
+          <w:sz w:val="24"/>
+          <w:szCs w:val="24"/>
+        </w:rPr>
+        <w:t>mata_kuliah</w:t>
+      </w:r>
+      <w:proofErr w:type="spellEnd"/>
+      <w:r>
+        <w:rPr>
+          <w:rFonts w:ascii="Times New Roman" w:hAnsi="Times New Roman" w:cs="Times New Roman"/>
+          <w:sz w:val="24"/>
+          <w:szCs w:val="24"/>
+        </w:rPr>
+        <w:t>}}</w:t>
       </w:r>
     </w:p>
     <w:p>
@@ -68,15 +190,61 @@
           <w:sz w:val="24"/>
           <w:szCs w:val="24"/>
         </w:rPr>
-        <w:t xml:space="preserve">Dosen Pengampu : </w:t>
-      </w:r>
-      <w:r>
-        <w:rPr>
-          <w:rFonts w:ascii="Times New Roman" w:hAnsi="Times New Roman" w:cs="Times New Roman"/>
-          <w:sz w:val="24"/>
-          <w:szCs w:val="24"/>
-        </w:rPr>
-        <w:t>{{dosen_pengampu}}</w:t>
+        <w:t xml:space="preserve">Dosen </w:t>
+      </w:r>
+      <w:proofErr w:type="spellStart"/>
+      <w:proofErr w:type="gramStart"/>
+      <w:r>
+        <w:rPr>
+          <w:rFonts w:ascii="Times New Roman" w:hAnsi="Times New Roman" w:cs="Times New Roman"/>
+          <w:sz w:val="24"/>
+          <w:szCs w:val="24"/>
+        </w:rPr>
+        <w:t>Pengampu</w:t>
+      </w:r>
+      <w:proofErr w:type="spellEnd"/>
+      <w:r>
+        <w:rPr>
+          <w:rFonts w:ascii="Times New Roman" w:hAnsi="Times New Roman" w:cs="Times New Roman"/>
+          <w:sz w:val="24"/>
+          <w:szCs w:val="24"/>
+        </w:rPr>
+        <w:t xml:space="preserve"> :</w:t>
+      </w:r>
+      <w:proofErr w:type="gramEnd"/>
+      <w:r>
+        <w:rPr>
+          <w:rFonts w:ascii="Times New Roman" w:hAnsi="Times New Roman" w:cs="Times New Roman"/>
+          <w:sz w:val="24"/>
+          <w:szCs w:val="24"/>
+        </w:rPr>
+        <w:t xml:space="preserve"> </w:t>
+      </w:r>
+      <w:r>
+        <w:rPr>
+          <w:rFonts w:ascii="Times New Roman" w:hAnsi="Times New Roman" w:cs="Times New Roman"/>
+          <w:sz w:val="24"/>
+          <w:szCs w:val="24"/>
+        </w:rPr>
+        <w:t>{{</w:t>
+      </w:r>
+      <w:proofErr w:type="spellStart"/>
+      <w:r>
+        <w:rPr>
+          <w:rFonts w:ascii="Times New Roman" w:hAnsi="Times New Roman" w:cs="Times New Roman"/>
+          <w:sz w:val="24"/>
+          <w:szCs w:val="24"/>
+        </w:rPr>
+        <w:t>dosen_pengampu</w:t>
+      </w:r>
+      <w:proofErr w:type="spellEnd"/>
+      <w:r>
+        <w:rPr>
+          <w:rFonts w:ascii="Times New Roman" w:hAnsi="Times New Roman" w:cs="Times New Roman"/>
+          <w:sz w:val="24"/>
+          <w:szCs w:val="24"/>
+        </w:rPr>
+        <w:t>}}</w:t>
       </w:r>
     </w:p>
     <w:p>
@@ -176,14 +344,34 @@
           <w:szCs w:val="24"/>
         </w:rPr>
       </w:pPr>
-      <w:r>
-        <w:rPr>
-          <w:rFonts w:ascii="Times New Roman" w:hAnsi="Times New Roman" w:cs="Times New Roman"/>
-          <w:sz w:val="24"/>
-          <w:szCs w:val="24"/>
-        </w:rPr>
-        <w:t>Disusun oleh :</w:t>
-      </w:r>
+      <w:proofErr w:type="spellStart"/>
+      <w:r>
+        <w:rPr>
+          <w:rFonts w:ascii="Times New Roman" w:hAnsi="Times New Roman" w:cs="Times New Roman"/>
+          <w:sz w:val="24"/>
+          <w:szCs w:val="24"/>
+        </w:rPr>
+        <w:t>Disusun</w:t>
+      </w:r>
+      <w:proofErr w:type="spellEnd"/>
+      <w:r>
+        <w:rPr>
+          <w:rFonts w:ascii="Times New Roman" w:hAnsi="Times New Roman" w:cs="Times New Roman"/>
+          <w:sz w:val="24"/>
+          <w:szCs w:val="24"/>
+        </w:rPr>
+        <w:t xml:space="preserve"> </w:t>
+      </w:r>
+      <w:proofErr w:type="gramStart"/>
+      <w:r>
+        <w:rPr>
+          <w:rFonts w:ascii="Times New Roman" w:hAnsi="Times New Roman" w:cs="Times New Roman"/>
+          <w:sz w:val="24"/>
+          <w:szCs w:val="24"/>
+        </w:rPr>
+        <w:t>oleh :</w:t>
+      </w:r>
+      <w:proofErr w:type="gramEnd"/>
     </w:p>
     <w:p>
       <w:pPr>
@@ -201,7 +389,41 @@
           <w:sz w:val="24"/>
           <w:szCs w:val="24"/>
         </w:rPr>
-        <w:t>{% for p in penyusun %}</w:t>
+        <w:t>{%</w:t>
+      </w:r>
+      <w:r>
+        <w:rPr>
+          <w:rFonts w:ascii="Times New Roman" w:hAnsi="Times New Roman" w:cs="Times New Roman"/>
+          <w:sz w:val="24"/>
+          <w:szCs w:val="24"/>
+        </w:rPr>
+        <w:t>-</w:t>
+      </w:r>
+      <w:r>
+        <w:rPr>
+          <w:rFonts w:ascii="Times New Roman" w:hAnsi="Times New Roman" w:cs="Times New Roman"/>
+          <w:sz w:val="24"/>
+          <w:szCs w:val="24"/>
+        </w:rPr>
+        <w:t xml:space="preserve"> for p in </w:t>
+      </w:r>
+      <w:proofErr w:type="spellStart"/>
+      <w:r>
+        <w:rPr>
+          <w:rFonts w:ascii="Times New Roman" w:hAnsi="Times New Roman" w:cs="Times New Roman"/>
+          <w:sz w:val="24"/>
+          <w:szCs w:val="24"/>
+        </w:rPr>
+        <w:t>penyusun</w:t>
+      </w:r>
+      <w:proofErr w:type="spellEnd"/>
+      <w:r>
+        <w:rPr>
+          <w:rFonts w:ascii="Times New Roman" w:hAnsi="Times New Roman" w:cs="Times New Roman"/>
+          <w:sz w:val="24"/>
+          <w:szCs w:val="24"/>
+        </w:rPr>
+        <w:t xml:space="preserve"> %}</w:t>
       </w:r>
     </w:p>
     <w:p>
@@ -226,7 +448,17 @@
           <w:sz w:val="24"/>
           <w:szCs w:val="24"/>
         </w:rPr>
-        <w:t>{{p</w:t>
+        <w:t>{{</w:t>
+      </w:r>
+      <w:proofErr w:type="spellStart"/>
+      <w:proofErr w:type="gramStart"/>
+      <w:r>
+        <w:rPr>
+          <w:rFonts w:ascii="Times New Roman" w:hAnsi="Times New Roman" w:cs="Times New Roman"/>
+          <w:sz w:val="24"/>
+          <w:szCs w:val="24"/>
+        </w:rPr>
+        <w:t>p</w:t>
       </w:r>
       <w:r>
         <w:rPr>
@@ -236,6 +468,8 @@
         </w:rPr>
         <w:t>.nama</w:t>
       </w:r>
+      <w:proofErr w:type="spellEnd"/>
+      <w:proofErr w:type="gramEnd"/>
       <w:r>
         <w:rPr>
           <w:rFonts w:ascii="Times New Roman" w:hAnsi="Times New Roman" w:cs="Times New Roman"/>
@@ -268,6 +502,7 @@
         </w:rPr>
         <w:t>{{</w:t>
       </w:r>
+      <w:proofErr w:type="spellStart"/>
       <w:r>
         <w:rPr>
           <w:rFonts w:ascii="Times New Roman" w:hAnsi="Times New Roman" w:cs="Times New Roman"/>
@@ -282,7 +517,16 @@
           <w:sz w:val="24"/>
           <w:szCs w:val="24"/>
         </w:rPr>
-        <w:t>nim}}</w:t>
+        <w:t>nim</w:t>
+      </w:r>
+      <w:proofErr w:type="spellEnd"/>
+      <w:r>
+        <w:rPr>
+          <w:rFonts w:ascii="Times New Roman" w:hAnsi="Times New Roman" w:cs="Times New Roman"/>
+          <w:sz w:val="24"/>
+          <w:szCs w:val="24"/>
+        </w:rPr>
+        <w:t>}}</w:t>
       </w:r>
     </w:p>
     <w:p>
@@ -303,7 +547,41 @@
           <w:sz w:val="24"/>
           <w:szCs w:val="24"/>
         </w:rPr>
-        <w:t>{% endfor %}</w:t>
+        <w:t>{%</w:t>
+      </w:r>
+      <w:r>
+        <w:rPr>
+          <w:rFonts w:ascii="Times New Roman" w:hAnsi="Times New Roman" w:cs="Times New Roman"/>
+          <w:sz w:val="24"/>
+          <w:szCs w:val="24"/>
+        </w:rPr>
+        <w:t>-</w:t>
+      </w:r>
+      <w:r>
+        <w:rPr>
+          <w:rFonts w:ascii="Times New Roman" w:hAnsi="Times New Roman" w:cs="Times New Roman"/>
+          <w:sz w:val="24"/>
+          <w:szCs w:val="24"/>
+        </w:rPr>
+        <w:t xml:space="preserve"> </w:t>
+      </w:r>
+      <w:proofErr w:type="spellStart"/>
+      <w:r>
+        <w:rPr>
+          <w:rFonts w:ascii="Times New Roman" w:hAnsi="Times New Roman" w:cs="Times New Roman"/>
+          <w:sz w:val="24"/>
+          <w:szCs w:val="24"/>
+        </w:rPr>
+        <w:t>endfor</w:t>
+      </w:r>
+      <w:proofErr w:type="spellEnd"/>
+      <w:r>
+        <w:rPr>
+          <w:rFonts w:ascii="Times New Roman" w:hAnsi="Times New Roman" w:cs="Times New Roman"/>
+          <w:sz w:val="24"/>
+          <w:szCs w:val="24"/>
+        </w:rPr>
+        <w:t xml:space="preserve"> %}</w:t>
       </w:r>
     </w:p>
     <w:p>
@@ -318,21 +596,49 @@
           <w:szCs w:val="24"/>
         </w:rPr>
       </w:pPr>
-      <w:r>
-        <w:rPr>
-          <w:rFonts w:ascii="Times New Roman" w:hAnsi="Times New Roman" w:cs="Times New Roman"/>
-          <w:sz w:val="24"/>
-          <w:szCs w:val="24"/>
-        </w:rPr>
-        <w:t xml:space="preserve">Kelas </w:t>
-      </w:r>
-      <w:r>
-        <w:rPr>
-          <w:rFonts w:ascii="Times New Roman" w:hAnsi="Times New Roman" w:cs="Times New Roman"/>
-          <w:sz w:val="24"/>
-          <w:szCs w:val="24"/>
-        </w:rPr>
-        <w:t>{{kelas}}</w:t>
+      <w:proofErr w:type="spellStart"/>
+      <w:r>
+        <w:rPr>
+          <w:rFonts w:ascii="Times New Roman" w:hAnsi="Times New Roman" w:cs="Times New Roman"/>
+          <w:sz w:val="24"/>
+          <w:szCs w:val="24"/>
+        </w:rPr>
+        <w:t>Kelas</w:t>
+      </w:r>
+      <w:proofErr w:type="spellEnd"/>
+      <w:r>
+        <w:rPr>
+          <w:rFonts w:ascii="Times New Roman" w:hAnsi="Times New Roman" w:cs="Times New Roman"/>
+          <w:sz w:val="24"/>
+          <w:szCs w:val="24"/>
+        </w:rPr>
+        <w:t xml:space="preserve"> </w:t>
+      </w:r>
+      <w:r>
+        <w:rPr>
+          <w:rFonts w:ascii="Times New Roman" w:hAnsi="Times New Roman" w:cs="Times New Roman"/>
+          <w:sz w:val="24"/>
+          <w:szCs w:val="24"/>
+        </w:rPr>
+        <w:t>{{</w:t>
+      </w:r>
+      <w:proofErr w:type="spellStart"/>
+      <w:r>
+        <w:rPr>
+          <w:rFonts w:ascii="Times New Roman" w:hAnsi="Times New Roman" w:cs="Times New Roman"/>
+          <w:sz w:val="24"/>
+          <w:szCs w:val="24"/>
+        </w:rPr>
+        <w:t>kelas</w:t>
+      </w:r>
+      <w:proofErr w:type="spellEnd"/>
+      <w:r>
+        <w:rPr>
+          <w:rFonts w:ascii="Times New Roman" w:hAnsi="Times New Roman" w:cs="Times New Roman"/>
+          <w:sz w:val="24"/>
+          <w:szCs w:val="24"/>
+        </w:rPr>
+        <w:t>}}</w:t>
       </w:r>
     </w:p>
     <w:p>
@@ -391,7 +697,29 @@
           <w:sz w:val="24"/>
           <w:szCs w:val="24"/>
         </w:rPr>
-        <w:t>{{jurusan}}</w:t>
+        <w:t>{{</w:t>
+      </w:r>
+      <w:proofErr w:type="spellStart"/>
+      <w:r>
+        <w:rPr>
+          <w:rFonts w:ascii="Times New Roman" w:hAnsi="Times New Roman" w:cs="Times New Roman"/>
+          <w:b/>
+          <w:bCs/>
+          <w:sz w:val="24"/>
+          <w:szCs w:val="24"/>
+        </w:rPr>
+        <w:t>jurusan</w:t>
+      </w:r>
+      <w:proofErr w:type="spellEnd"/>
+      <w:r>
+        <w:rPr>
+          <w:rFonts w:ascii="Times New Roman" w:hAnsi="Times New Roman" w:cs="Times New Roman"/>
+          <w:b/>
+          <w:bCs/>
+          <w:sz w:val="24"/>
+          <w:szCs w:val="24"/>
+        </w:rPr>
+        <w:t>}}</w:t>
       </w:r>
     </w:p>
     <w:p>
@@ -424,7 +752,29 @@
           <w:sz w:val="24"/>
           <w:szCs w:val="24"/>
         </w:rPr>
-        <w:t>{{fakultas}}</w:t>
+        <w:t>{{</w:t>
+      </w:r>
+      <w:proofErr w:type="spellStart"/>
+      <w:r>
+        <w:rPr>
+          <w:rFonts w:ascii="Times New Roman" w:hAnsi="Times New Roman" w:cs="Times New Roman"/>
+          <w:b/>
+          <w:bCs/>
+          <w:sz w:val="24"/>
+          <w:szCs w:val="24"/>
+        </w:rPr>
+        <w:t>fakultas</w:t>
+      </w:r>
+      <w:proofErr w:type="spellEnd"/>
+      <w:r>
+        <w:rPr>
+          <w:rFonts w:ascii="Times New Roman" w:hAnsi="Times New Roman" w:cs="Times New Roman"/>
+          <w:b/>
+          <w:bCs/>
+          <w:sz w:val="24"/>
+          <w:szCs w:val="24"/>
+        </w:rPr>
+        <w:t>}}</w:t>
       </w:r>
     </w:p>
     <w:p>
@@ -457,7 +807,29 @@
           <w:sz w:val="24"/>
           <w:szCs w:val="24"/>
         </w:rPr>
-        <w:t>{{univ}}</w:t>
+        <w:t>{{</w:t>
+      </w:r>
+      <w:proofErr w:type="spellStart"/>
+      <w:r>
+        <w:rPr>
+          <w:rFonts w:ascii="Times New Roman" w:hAnsi="Times New Roman" w:cs="Times New Roman"/>
+          <w:b/>
+          <w:bCs/>
+          <w:sz w:val="24"/>
+          <w:szCs w:val="24"/>
+        </w:rPr>
+        <w:t>univ</w:t>
+      </w:r>
+      <w:proofErr w:type="spellEnd"/>
+      <w:r>
+        <w:rPr>
+          <w:rFonts w:ascii="Times New Roman" w:hAnsi="Times New Roman" w:cs="Times New Roman"/>
+          <w:b/>
+          <w:bCs/>
+          <w:sz w:val="24"/>
+          <w:szCs w:val="24"/>
+        </w:rPr>
+        <w:t>}}</w:t>
       </w:r>
     </w:p>
     <w:p>
@@ -480,7 +852,29 @@
           <w:sz w:val="24"/>
           <w:szCs w:val="24"/>
         </w:rPr>
-        <w:t>{{tahun}}</w:t>
+        <w:t>{{</w:t>
+      </w:r>
+      <w:proofErr w:type="spellStart"/>
+      <w:r>
+        <w:rPr>
+          <w:rFonts w:ascii="Times New Roman" w:hAnsi="Times New Roman" w:cs="Times New Roman"/>
+          <w:b/>
+          <w:bCs/>
+          <w:sz w:val="24"/>
+          <w:szCs w:val="24"/>
+        </w:rPr>
+        <w:t>tahun</w:t>
+      </w:r>
+      <w:proofErr w:type="spellEnd"/>
+      <w:r>
+        <w:rPr>
+          <w:rFonts w:ascii="Times New Roman" w:hAnsi="Times New Roman" w:cs="Times New Roman"/>
+          <w:b/>
+          <w:bCs/>
+          <w:sz w:val="24"/>
+          <w:szCs w:val="24"/>
+        </w:rPr>
+        <w:t>}}</w:t>
       </w:r>
     </w:p>
     <w:p>
@@ -539,14 +933,215 @@
         <w:spacing w:line="360" w:lineRule="auto"/>
         <w:ind w:firstLine="720"/>
         <w:jc w:val="both"/>
-      </w:pPr>
-      <w:r>
-        <w:rPr>
-          <w:rFonts w:ascii="Times New Roman" w:hAnsi="Times New Roman" w:cs="Times New Roman"/>
-          <w:sz w:val="24"/>
-          <w:szCs w:val="24"/>
-        </w:rPr>
-        <w:t>{{kata_pengantar}}</w:t>
+        <w:rPr>
+          <w:rFonts w:ascii="Times New Roman" w:hAnsi="Times New Roman" w:cs="Times New Roman"/>
+          <w:sz w:val="24"/>
+          <w:szCs w:val="24"/>
+        </w:rPr>
+      </w:pPr>
+      <w:r>
+        <w:rPr>
+          <w:rFonts w:ascii="Times New Roman" w:hAnsi="Times New Roman" w:cs="Times New Roman"/>
+          <w:sz w:val="24"/>
+          <w:szCs w:val="24"/>
+        </w:rPr>
+        <w:t>{%</w:t>
+      </w:r>
+      <w:r>
+        <w:rPr>
+          <w:rFonts w:ascii="Times New Roman" w:hAnsi="Times New Roman" w:cs="Times New Roman"/>
+          <w:sz w:val="24"/>
+          <w:szCs w:val="24"/>
+        </w:rPr>
+        <w:t xml:space="preserve">- </w:t>
+      </w:r>
+      <w:r>
+        <w:rPr>
+          <w:rFonts w:ascii="Times New Roman" w:hAnsi="Times New Roman" w:cs="Times New Roman"/>
+          <w:sz w:val="24"/>
+          <w:szCs w:val="24"/>
+        </w:rPr>
+        <w:t xml:space="preserve">for </w:t>
+      </w:r>
+      <w:proofErr w:type="spellStart"/>
+      <w:r>
+        <w:rPr>
+          <w:rFonts w:ascii="Times New Roman" w:hAnsi="Times New Roman" w:cs="Times New Roman"/>
+          <w:sz w:val="24"/>
+          <w:szCs w:val="24"/>
+        </w:rPr>
+        <w:t>paragraf</w:t>
+      </w:r>
+      <w:proofErr w:type="spellEnd"/>
+      <w:r>
+        <w:rPr>
+          <w:rFonts w:ascii="Times New Roman" w:hAnsi="Times New Roman" w:cs="Times New Roman"/>
+          <w:sz w:val="24"/>
+          <w:szCs w:val="24"/>
+        </w:rPr>
+        <w:t xml:space="preserve"> in </w:t>
+      </w:r>
+      <w:proofErr w:type="spellStart"/>
+      <w:r>
+        <w:rPr>
+          <w:rFonts w:ascii="Times New Roman" w:hAnsi="Times New Roman" w:cs="Times New Roman"/>
+          <w:sz w:val="24"/>
+          <w:szCs w:val="24"/>
+        </w:rPr>
+        <w:t>kata_</w:t>
+      </w:r>
+      <w:proofErr w:type="gramStart"/>
+      <w:r>
+        <w:rPr>
+          <w:rFonts w:ascii="Times New Roman" w:hAnsi="Times New Roman" w:cs="Times New Roman"/>
+          <w:sz w:val="24"/>
+          <w:szCs w:val="24"/>
+        </w:rPr>
+        <w:t>pengantar</w:t>
+      </w:r>
+      <w:r>
+        <w:rPr>
+          <w:rFonts w:ascii="Times New Roman" w:hAnsi="Times New Roman" w:cs="Times New Roman"/>
+          <w:sz w:val="24"/>
+          <w:szCs w:val="24"/>
+        </w:rPr>
+        <w:t>.split</w:t>
+      </w:r>
+      <w:proofErr w:type="spellEnd"/>
+      <w:proofErr w:type="gramEnd"/>
+      <w:r>
+        <w:rPr>
+          <w:rFonts w:ascii="Times New Roman" w:hAnsi="Times New Roman" w:cs="Times New Roman"/>
+          <w:sz w:val="24"/>
+          <w:szCs w:val="24"/>
+        </w:rPr>
+        <w:t>('\n')</w:t>
+      </w:r>
+      <w:r>
+        <w:rPr>
+          <w:rFonts w:ascii="Times New Roman" w:hAnsi="Times New Roman" w:cs="Times New Roman"/>
+          <w:sz w:val="24"/>
+          <w:szCs w:val="24"/>
+        </w:rPr>
+        <w:t xml:space="preserve"> %}</w:t>
+      </w:r>
+    </w:p>
+    <w:p>
+      <w:pPr>
+        <w:spacing w:line="360" w:lineRule="auto"/>
+        <w:ind w:firstLine="720"/>
+        <w:jc w:val="both"/>
+        <w:rPr>
+          <w:rFonts w:ascii="Times New Roman" w:hAnsi="Times New Roman" w:cs="Times New Roman"/>
+          <w:sz w:val="24"/>
+          <w:szCs w:val="24"/>
+        </w:rPr>
+      </w:pPr>
+      <w:proofErr w:type="gramStart"/>
+      <w:r>
+        <w:rPr>
+          <w:rFonts w:ascii="Times New Roman" w:hAnsi="Times New Roman" w:cs="Times New Roman"/>
+          <w:sz w:val="24"/>
+          <w:szCs w:val="24"/>
+        </w:rPr>
+        <w:t>{{</w:t>
+      </w:r>
+      <w:r>
+        <w:rPr>
+          <w:rFonts w:ascii="Times New Roman" w:hAnsi="Times New Roman" w:cs="Times New Roman"/>
+          <w:sz w:val="24"/>
+          <w:szCs w:val="24"/>
+        </w:rPr>
+        <w:t xml:space="preserve"> </w:t>
+      </w:r>
+      <w:proofErr w:type="spellStart"/>
+      <w:r>
+        <w:rPr>
+          <w:rFonts w:ascii="Times New Roman" w:hAnsi="Times New Roman" w:cs="Times New Roman"/>
+          <w:sz w:val="24"/>
+          <w:szCs w:val="24"/>
+        </w:rPr>
+        <w:t>paragraf</w:t>
+      </w:r>
+      <w:proofErr w:type="spellEnd"/>
+      <w:proofErr w:type="gramEnd"/>
+      <w:r>
+        <w:rPr>
+          <w:rFonts w:ascii="Times New Roman" w:hAnsi="Times New Roman" w:cs="Times New Roman"/>
+          <w:sz w:val="24"/>
+          <w:szCs w:val="24"/>
+        </w:rPr>
+        <w:t xml:space="preserve"> </w:t>
+      </w:r>
+      <w:r>
+        <w:rPr>
+          <w:rFonts w:ascii="Times New Roman" w:hAnsi="Times New Roman" w:cs="Times New Roman"/>
+          <w:sz w:val="24"/>
+          <w:szCs w:val="24"/>
+        </w:rPr>
+        <w:t>}}</w:t>
+      </w:r>
+    </w:p>
+    <w:p>
+      <w:pPr>
+        <w:spacing w:line="360" w:lineRule="auto"/>
+        <w:ind w:firstLine="720"/>
+        <w:jc w:val="both"/>
+        <w:rPr>
+          <w:rFonts w:ascii="Times New Roman" w:hAnsi="Times New Roman" w:cs="Times New Roman"/>
+          <w:sz w:val="24"/>
+          <w:szCs w:val="24"/>
+        </w:rPr>
+      </w:pPr>
+      <w:r>
+        <w:rPr>
+          <w:rFonts w:ascii="Times New Roman" w:hAnsi="Times New Roman" w:cs="Times New Roman"/>
+          <w:sz w:val="24"/>
+          <w:szCs w:val="24"/>
+        </w:rPr>
+        <w:t>{%</w:t>
+      </w:r>
+      <w:r>
+        <w:rPr>
+          <w:rFonts w:ascii="Times New Roman" w:hAnsi="Times New Roman" w:cs="Times New Roman"/>
+          <w:sz w:val="24"/>
+          <w:szCs w:val="24"/>
+        </w:rPr>
+        <w:t>-</w:t>
+      </w:r>
+      <w:r>
+        <w:rPr>
+          <w:rFonts w:ascii="Times New Roman" w:hAnsi="Times New Roman" w:cs="Times New Roman"/>
+          <w:sz w:val="24"/>
+          <w:szCs w:val="24"/>
+        </w:rPr>
+        <w:t xml:space="preserve"> </w:t>
+      </w:r>
+      <w:proofErr w:type="spellStart"/>
+      <w:r>
+        <w:rPr>
+          <w:rFonts w:ascii="Times New Roman" w:hAnsi="Times New Roman" w:cs="Times New Roman"/>
+          <w:sz w:val="24"/>
+          <w:szCs w:val="24"/>
+        </w:rPr>
+        <w:t>end</w:t>
+      </w:r>
+      <w:r>
+        <w:rPr>
+          <w:rFonts w:ascii="Times New Roman" w:hAnsi="Times New Roman" w:cs="Times New Roman"/>
+          <w:sz w:val="24"/>
+          <w:szCs w:val="24"/>
+        </w:rPr>
+        <w:t>for</w:t>
+      </w:r>
+      <w:proofErr w:type="spellEnd"/>
+      <w:r>
+        <w:rPr>
+          <w:rFonts w:ascii="Times New Roman" w:hAnsi="Times New Roman" w:cs="Times New Roman"/>
+          <w:sz w:val="24"/>
+          <w:szCs w:val="24"/>
+        </w:rPr>
+        <w:t xml:space="preserve"> %}</w:t>
       </w:r>
     </w:p>
     <w:p>
@@ -573,7 +1168,21 @@
         <w:rPr>
           <w:rStyle w:val="selectable-text1"/>
         </w:rPr>
-        <w:t>{{formatted_date}}</w:t>
+        <w:t>{{</w:t>
+      </w:r>
+      <w:proofErr w:type="spellStart"/>
+      <w:r>
+        <w:rPr>
+          <w:rStyle w:val="selectable-text1"/>
+        </w:rPr>
+        <w:t>formatted_date</w:t>
+      </w:r>
+      <w:proofErr w:type="spellEnd"/>
+      <w:r>
+        <w:rPr>
+          <w:rStyle w:val="selectable-text1"/>
+        </w:rPr>
+        <w:t>}}</w:t>
       </w:r>
     </w:p>
     <w:p>
@@ -604,8 +1213,16 @@
         <w:rPr>
           <w:rStyle w:val="selectable-text1"/>
         </w:rPr>
-        <w:t xml:space="preserve">                                                                                    Penulis</w:t>
-      </w:r>
+        <w:t xml:space="preserve">                                                                                    </w:t>
+      </w:r>
+      <w:proofErr w:type="spellStart"/>
+      <w:r>
+        <w:rPr>
+          <w:rStyle w:val="selectable-text1"/>
+        </w:rPr>
+        <w:t>Penulis</w:t>
+      </w:r>
+      <w:proofErr w:type="spellEnd"/>
     </w:p>
     <w:p>
       <w:pPr>
@@ -669,13 +1286,11 @@
         <w:lastRenderedPageBreak/>
         <w:t>BAB I</w:t>
       </w:r>
+      <w:bookmarkStart w:id="4" w:name="_Toc177446498"/>
       <w:bookmarkEnd w:id="3"/>
-    </w:p>
-    <w:p>
-      <w:pPr>
-        <w:pStyle w:val="Judul1"/>
-      </w:pPr>
-      <w:bookmarkStart w:id="4" w:name="_Toc177446498"/>
+      <w:r>
+        <w:br/>
+      </w:r>
       <w:r>
         <w:t>PENDAHULUAN</w:t>
       </w:r>
@@ -703,13 +1318,19 @@
       </w:r>
       <w:bookmarkStart w:id="5" w:name="_Toc177446499"/>
       <w:r>
-        <w:t>Latar Bekalang</w:t>
+        <w:t xml:space="preserve">Latar </w:t>
+      </w:r>
+      <w:proofErr w:type="spellStart"/>
+      <w:r>
+        <w:t>Bekalang</w:t>
       </w:r>
       <w:bookmarkEnd w:id="5"/>
+      <w:proofErr w:type="spellEnd"/>
     </w:p>
     <w:p>
       <w:pPr>
         <w:spacing w:line="360" w:lineRule="auto"/>
+        <w:ind w:firstLine="720"/>
         <w:jc w:val="both"/>
         <w:rPr>
           <w:rFonts w:ascii="Times New Roman" w:hAnsi="Times New Roman" w:cs="Times New Roman"/>
@@ -723,31 +1344,143 @@
           <w:sz w:val="24"/>
           <w:szCs w:val="24"/>
         </w:rPr>
-        <w:t>{{</w:t>
-      </w:r>
-      <w:r>
-        <w:rPr>
-          <w:rFonts w:ascii="Times New Roman" w:hAnsi="Times New Roman" w:cs="Times New Roman"/>
-          <w:sz w:val="24"/>
-          <w:szCs w:val="24"/>
-        </w:rPr>
-        <w:t>bab.I.</w:t>
-      </w:r>
-      <w:r>
-        <w:rPr>
-          <w:rFonts w:ascii="Times New Roman" w:hAnsi="Times New Roman" w:cs="Times New Roman"/>
-          <w:sz w:val="24"/>
-          <w:szCs w:val="24"/>
-        </w:rPr>
-        <w:t>latar</w:t>
-      </w:r>
-      <w:r>
-        <w:rPr>
-          <w:rFonts w:ascii="Times New Roman" w:hAnsi="Times New Roman" w:cs="Times New Roman"/>
-          <w:sz w:val="24"/>
-          <w:szCs w:val="24"/>
-        </w:rPr>
-        <w:t>_belakang</w:t>
+        <w:t xml:space="preserve">{%- for </w:t>
+      </w:r>
+      <w:proofErr w:type="spellStart"/>
+      <w:r>
+        <w:rPr>
+          <w:rFonts w:ascii="Times New Roman" w:hAnsi="Times New Roman" w:cs="Times New Roman"/>
+          <w:sz w:val="24"/>
+          <w:szCs w:val="24"/>
+        </w:rPr>
+        <w:t>paragraf</w:t>
+      </w:r>
+      <w:proofErr w:type="spellEnd"/>
+      <w:r>
+        <w:rPr>
+          <w:rFonts w:ascii="Times New Roman" w:hAnsi="Times New Roman" w:cs="Times New Roman"/>
+          <w:sz w:val="24"/>
+          <w:szCs w:val="24"/>
+        </w:rPr>
+        <w:t xml:space="preserve"> in </w:t>
+      </w:r>
+      <w:proofErr w:type="spellStart"/>
+      <w:r>
+        <w:rPr>
+          <w:rFonts w:ascii="Times New Roman" w:hAnsi="Times New Roman" w:cs="Times New Roman"/>
+          <w:sz w:val="24"/>
+          <w:szCs w:val="24"/>
+        </w:rPr>
+        <w:t>bab.</w:t>
+      </w:r>
+      <w:proofErr w:type="gramStart"/>
+      <w:r>
+        <w:rPr>
+          <w:rFonts w:ascii="Times New Roman" w:hAnsi="Times New Roman" w:cs="Times New Roman"/>
+          <w:sz w:val="24"/>
+          <w:szCs w:val="24"/>
+        </w:rPr>
+        <w:t>I.latar</w:t>
+      </w:r>
+      <w:proofErr w:type="gramEnd"/>
+      <w:r>
+        <w:rPr>
+          <w:rFonts w:ascii="Times New Roman" w:hAnsi="Times New Roman" w:cs="Times New Roman"/>
+          <w:sz w:val="24"/>
+          <w:szCs w:val="24"/>
+        </w:rPr>
+        <w:t>_</w:t>
+      </w:r>
+      <w:proofErr w:type="gramStart"/>
+      <w:r>
+        <w:rPr>
+          <w:rFonts w:ascii="Times New Roman" w:hAnsi="Times New Roman" w:cs="Times New Roman"/>
+          <w:sz w:val="24"/>
+          <w:szCs w:val="24"/>
+        </w:rPr>
+        <w:t>belakang</w:t>
+      </w:r>
+      <w:r>
+        <w:rPr>
+          <w:rFonts w:ascii="Times New Roman" w:hAnsi="Times New Roman" w:cs="Times New Roman"/>
+          <w:sz w:val="24"/>
+          <w:szCs w:val="24"/>
+        </w:rPr>
+        <w:t>.split</w:t>
+      </w:r>
+      <w:proofErr w:type="spellEnd"/>
+      <w:proofErr w:type="gramEnd"/>
+      <w:r>
+        <w:rPr>
+          <w:rFonts w:ascii="Times New Roman" w:hAnsi="Times New Roman" w:cs="Times New Roman"/>
+          <w:sz w:val="24"/>
+          <w:szCs w:val="24"/>
+        </w:rPr>
+        <w:t>('\n</w:t>
+      </w:r>
+      <w:r>
+        <w:rPr>
+          <w:rFonts w:ascii="Times New Roman" w:hAnsi="Times New Roman" w:cs="Times New Roman"/>
+          <w:sz w:val="24"/>
+          <w:szCs w:val="24"/>
+        </w:rPr>
+        <w:t>'</w:t>
+      </w:r>
+      <w:r>
+        <w:rPr>
+          <w:rFonts w:ascii="Times New Roman" w:hAnsi="Times New Roman" w:cs="Times New Roman"/>
+          <w:sz w:val="24"/>
+          <w:szCs w:val="24"/>
+        </w:rPr>
+        <w:t>)</w:t>
+      </w:r>
+      <w:r>
+        <w:rPr>
+          <w:rFonts w:ascii="Times New Roman" w:hAnsi="Times New Roman" w:cs="Times New Roman"/>
+          <w:sz w:val="24"/>
+          <w:szCs w:val="24"/>
+        </w:rPr>
+        <w:t xml:space="preserve"> %}</w:t>
+      </w:r>
+    </w:p>
+    <w:p>
+      <w:pPr>
+        <w:spacing w:line="360" w:lineRule="auto"/>
+        <w:ind w:firstLine="720"/>
+        <w:jc w:val="both"/>
+        <w:rPr>
+          <w:rFonts w:ascii="Times New Roman" w:hAnsi="Times New Roman" w:cs="Times New Roman"/>
+          <w:sz w:val="24"/>
+          <w:szCs w:val="24"/>
+        </w:rPr>
+      </w:pPr>
+      <w:proofErr w:type="gramStart"/>
+      <w:r>
+        <w:rPr>
+          <w:rFonts w:ascii="Times New Roman" w:hAnsi="Times New Roman" w:cs="Times New Roman"/>
+          <w:sz w:val="24"/>
+          <w:szCs w:val="24"/>
+        </w:rPr>
+        <w:t xml:space="preserve">{{ </w:t>
+      </w:r>
+      <w:proofErr w:type="spellStart"/>
+      <w:r>
+        <w:rPr>
+          <w:rFonts w:ascii="Times New Roman" w:hAnsi="Times New Roman" w:cs="Times New Roman"/>
+          <w:sz w:val="24"/>
+          <w:szCs w:val="24"/>
+        </w:rPr>
+        <w:t>paragraf</w:t>
+      </w:r>
+      <w:proofErr w:type="spellEnd"/>
+      <w:proofErr w:type="gramEnd"/>
+      <w:r>
+        <w:rPr>
+          <w:rFonts w:ascii="Times New Roman" w:hAnsi="Times New Roman" w:cs="Times New Roman"/>
+          <w:sz w:val="24"/>
+          <w:szCs w:val="24"/>
+        </w:rPr>
+        <w:t xml:space="preserve"> </w:t>
       </w:r>
       <w:r>
         <w:rPr>
@@ -760,26 +1493,93 @@
     </w:p>
     <w:p>
       <w:pPr>
+        <w:spacing w:line="360" w:lineRule="auto"/>
+        <w:ind w:firstLine="720"/>
+        <w:jc w:val="both"/>
+        <w:rPr>
+          <w:rFonts w:ascii="Times New Roman" w:hAnsi="Times New Roman" w:cs="Times New Roman"/>
+          <w:sz w:val="24"/>
+          <w:szCs w:val="24"/>
+        </w:rPr>
+      </w:pPr>
+      <w:r>
+        <w:rPr>
+          <w:rFonts w:ascii="Times New Roman" w:hAnsi="Times New Roman" w:cs="Times New Roman"/>
+          <w:sz w:val="24"/>
+          <w:szCs w:val="24"/>
+        </w:rPr>
+        <w:t xml:space="preserve">{%- </w:t>
+      </w:r>
+      <w:proofErr w:type="spellStart"/>
+      <w:r>
+        <w:rPr>
+          <w:rFonts w:ascii="Times New Roman" w:hAnsi="Times New Roman" w:cs="Times New Roman"/>
+          <w:sz w:val="24"/>
+          <w:szCs w:val="24"/>
+        </w:rPr>
+        <w:t>endfor</w:t>
+      </w:r>
+      <w:proofErr w:type="spellEnd"/>
+      <w:r>
+        <w:rPr>
+          <w:rFonts w:ascii="Times New Roman" w:hAnsi="Times New Roman" w:cs="Times New Roman"/>
+          <w:sz w:val="24"/>
+          <w:szCs w:val="24"/>
+        </w:rPr>
+        <w:t xml:space="preserve"> %}</w:t>
+      </w:r>
+    </w:p>
+    <w:p>
+      <w:pPr>
         <w:pStyle w:val="Judul2"/>
       </w:pPr>
       <w:r>
         <w:t xml:space="preserve">  </w:t>
       </w:r>
       <w:bookmarkStart w:id="6" w:name="_Toc177446500"/>
-      <w:r>
-        <w:t>Rumusan Masalah</w:t>
+      <w:proofErr w:type="spellStart"/>
+      <w:r>
+        <w:t>Rumusan</w:t>
+      </w:r>
+      <w:proofErr w:type="spellEnd"/>
+      <w:r>
+        <w:t xml:space="preserve"> </w:t>
+      </w:r>
+      <w:proofErr w:type="spellStart"/>
+      <w:r>
+        <w:t>Masalah</w:t>
       </w:r>
       <w:bookmarkEnd w:id="6"/>
-    </w:p>
-    <w:p>
-      <w:r>
-        <w:t>{% for r in bab.</w:t>
-      </w:r>
+      <w:proofErr w:type="spellEnd"/>
+    </w:p>
+    <w:p>
+      <w:r>
+        <w:t>{%</w:t>
+      </w:r>
+      <w:r>
+        <w:t>-</w:t>
+      </w:r>
+      <w:r>
+        <w:t xml:space="preserve"> for r in </w:t>
+      </w:r>
+      <w:proofErr w:type="spellStart"/>
+      <w:r>
+        <w:t>bab.</w:t>
+      </w:r>
+      <w:proofErr w:type="gramStart"/>
       <w:r>
         <w:t>I</w:t>
       </w:r>
       <w:r>
-        <w:t>.rumusan_masalah %}</w:t>
+        <w:t>.rumusan</w:t>
+      </w:r>
+      <w:proofErr w:type="gramEnd"/>
+      <w:r>
+        <w:t>_masalah</w:t>
+      </w:r>
+      <w:proofErr w:type="spellEnd"/>
+      <w:r>
+        <w:t xml:space="preserve"> %}</w:t>
       </w:r>
     </w:p>
     <w:p>
@@ -838,7 +1638,41 @@
           <w:sz w:val="24"/>
           <w:szCs w:val="24"/>
         </w:rPr>
-        <w:t>{% endfor %}</w:t>
+        <w:t>{%</w:t>
+      </w:r>
+      <w:r>
+        <w:rPr>
+          <w:rFonts w:ascii="Times New Roman" w:hAnsi="Times New Roman" w:cs="Times New Roman"/>
+          <w:sz w:val="24"/>
+          <w:szCs w:val="24"/>
+        </w:rPr>
+        <w:t>-</w:t>
+      </w:r>
+      <w:r>
+        <w:rPr>
+          <w:rFonts w:ascii="Times New Roman" w:hAnsi="Times New Roman" w:cs="Times New Roman"/>
+          <w:sz w:val="24"/>
+          <w:szCs w:val="24"/>
+        </w:rPr>
+        <w:t xml:space="preserve"> </w:t>
+      </w:r>
+      <w:proofErr w:type="spellStart"/>
+      <w:r>
+        <w:rPr>
+          <w:rFonts w:ascii="Times New Roman" w:hAnsi="Times New Roman" w:cs="Times New Roman"/>
+          <w:sz w:val="24"/>
+          <w:szCs w:val="24"/>
+        </w:rPr>
+        <w:t>endfor</w:t>
+      </w:r>
+      <w:proofErr w:type="spellEnd"/>
+      <w:r>
+        <w:rPr>
+          <w:rFonts w:ascii="Times New Roman" w:hAnsi="Times New Roman" w:cs="Times New Roman"/>
+          <w:sz w:val="24"/>
+          <w:szCs w:val="24"/>
+        </w:rPr>
+        <w:t xml:space="preserve"> %}</w:t>
       </w:r>
     </w:p>
     <w:p>
@@ -856,14 +1690,30 @@
     </w:p>
     <w:p>
       <w:r>
-        <w:t xml:space="preserve">{% for </w:t>
+        <w:t>{%</w:t>
+      </w:r>
+      <w:r>
+        <w:t>-</w:t>
+      </w:r>
+      <w:r>
+        <w:t xml:space="preserve"> </w:t>
+      </w:r>
+      <w:proofErr w:type="spellStart"/>
+      <w:r>
+        <w:t xml:space="preserve">for </w:t>
       </w:r>
       <w:r>
         <w:t>t</w:t>
       </w:r>
-      <w:r>
-        <w:t xml:space="preserve"> in bab.</w:t>
-      </w:r>
+      <w:proofErr w:type="spellEnd"/>
+      <w:r>
+        <w:t xml:space="preserve"> in </w:t>
+      </w:r>
+      <w:proofErr w:type="spellStart"/>
+      <w:r>
+        <w:t>bab.</w:t>
+      </w:r>
+      <w:proofErr w:type="gramStart"/>
       <w:r>
         <w:t>I</w:t>
       </w:r>
@@ -873,6 +1723,8 @@
       <w:r>
         <w:t>tujuan</w:t>
       </w:r>
+      <w:proofErr w:type="spellEnd"/>
+      <w:proofErr w:type="gramEnd"/>
       <w:r>
         <w:t xml:space="preserve"> %}</w:t>
       </w:r>
@@ -917,7 +1769,41 @@
           <w:sz w:val="24"/>
           <w:szCs w:val="24"/>
         </w:rPr>
-        <w:t>{% endfor %}</w:t>
+        <w:t>{%</w:t>
+      </w:r>
+      <w:r>
+        <w:rPr>
+          <w:rFonts w:ascii="Times New Roman" w:hAnsi="Times New Roman" w:cs="Times New Roman"/>
+          <w:sz w:val="24"/>
+          <w:szCs w:val="24"/>
+        </w:rPr>
+        <w:t>-</w:t>
+      </w:r>
+      <w:r>
+        <w:rPr>
+          <w:rFonts w:ascii="Times New Roman" w:hAnsi="Times New Roman" w:cs="Times New Roman"/>
+          <w:sz w:val="24"/>
+          <w:szCs w:val="24"/>
+        </w:rPr>
+        <w:t xml:space="preserve"> </w:t>
+      </w:r>
+      <w:proofErr w:type="spellStart"/>
+      <w:r>
+        <w:rPr>
+          <w:rFonts w:ascii="Times New Roman" w:hAnsi="Times New Roman" w:cs="Times New Roman"/>
+          <w:sz w:val="24"/>
+          <w:szCs w:val="24"/>
+        </w:rPr>
+        <w:t>endfor</w:t>
+      </w:r>
+      <w:proofErr w:type="spellEnd"/>
+      <w:r>
+        <w:rPr>
+          <w:rFonts w:ascii="Times New Roman" w:hAnsi="Times New Roman" w:cs="Times New Roman"/>
+          <w:sz w:val="24"/>
+          <w:szCs w:val="24"/>
+        </w:rPr>
+        <w:t xml:space="preserve"> %}</w:t>
       </w:r>
     </w:p>
     <w:p>
@@ -953,13 +1839,11 @@
         <w:lastRenderedPageBreak/>
         <w:t>BAB II</w:t>
       </w:r>
+      <w:bookmarkStart w:id="9" w:name="_Toc177446503"/>
       <w:bookmarkEnd w:id="8"/>
-    </w:p>
-    <w:p>
-      <w:pPr>
-        <w:pStyle w:val="Judul1"/>
-      </w:pPr>
-      <w:bookmarkStart w:id="9" w:name="_Toc177446503"/>
+      <w:r>
+        <w:br/>
+      </w:r>
       <w:r>
         <w:t>PEMBAHASAN</w:t>
       </w:r>
@@ -977,7 +1861,29 @@
         <w:rPr>
           <w:rFonts w:ascii="Times New Roman" w:hAnsi="Times New Roman" w:cs="Times New Roman"/>
         </w:rPr>
-        <w:t>{% for sub in bab.II.subbab %}</w:t>
+        <w:t xml:space="preserve">{% for sub in </w:t>
+      </w:r>
+      <w:proofErr w:type="spellStart"/>
+      <w:r>
+        <w:rPr>
+          <w:rFonts w:ascii="Times New Roman" w:hAnsi="Times New Roman" w:cs="Times New Roman"/>
+        </w:rPr>
+        <w:t>bab.</w:t>
+      </w:r>
+      <w:proofErr w:type="gramStart"/>
+      <w:r>
+        <w:rPr>
+          <w:rFonts w:ascii="Times New Roman" w:hAnsi="Times New Roman" w:cs="Times New Roman"/>
+        </w:rPr>
+        <w:t>II.subbab</w:t>
+      </w:r>
+      <w:proofErr w:type="spellEnd"/>
+      <w:proofErr w:type="gramEnd"/>
+      <w:r>
+        <w:rPr>
+          <w:rFonts w:ascii="Times New Roman" w:hAnsi="Times New Roman" w:cs="Times New Roman"/>
+        </w:rPr>
+        <w:t xml:space="preserve"> %}</w:t>
       </w:r>
     </w:p>
     <w:p>
@@ -995,21 +1901,138 @@
       <w:r>
         <w:t>{{</w:t>
       </w:r>
+      <w:proofErr w:type="spellStart"/>
+      <w:proofErr w:type="gramStart"/>
       <w:r>
         <w:t>sub.judul</w:t>
       </w:r>
+      <w:proofErr w:type="spellEnd"/>
+      <w:proofErr w:type="gramEnd"/>
       <w:r>
         <w:t>}}</w:t>
       </w:r>
     </w:p>
     <w:p>
       <w:r>
-        <w:t>{% for c in sub.content %}</w:t>
-      </w:r>
-    </w:p>
-    <w:p>
-      <w:r>
-        <w:t>{% if c.type == "text" %}</w:t>
+        <w:t>{%</w:t>
+      </w:r>
+      <w:r>
+        <w:t>-</w:t>
+      </w:r>
+      <w:r>
+        <w:t xml:space="preserve"> for c in </w:t>
+      </w:r>
+      <w:proofErr w:type="spellStart"/>
+      <w:proofErr w:type="gramStart"/>
+      <w:r>
+        <w:t>sub.content</w:t>
+      </w:r>
+      <w:proofErr w:type="spellEnd"/>
+      <w:proofErr w:type="gramEnd"/>
+      <w:r>
+        <w:t xml:space="preserve"> %}</w:t>
+      </w:r>
+    </w:p>
+    <w:p>
+      <w:r>
+        <w:t>{%</w:t>
+      </w:r>
+      <w:r>
+        <w:t>-</w:t>
+      </w:r>
+      <w:r>
+        <w:t xml:space="preserve"> if </w:t>
+      </w:r>
+      <w:proofErr w:type="spellStart"/>
+      <w:proofErr w:type="gramStart"/>
+      <w:r>
+        <w:t>c.type</w:t>
+      </w:r>
+      <w:proofErr w:type="spellEnd"/>
+      <w:proofErr w:type="gramEnd"/>
+      <w:r>
+        <w:t xml:space="preserve"> == "text" %}</w:t>
+      </w:r>
+    </w:p>
+    <w:p>
+      <w:pPr>
+        <w:spacing w:line="360" w:lineRule="auto"/>
+        <w:jc w:val="both"/>
+        <w:rPr>
+          <w:rFonts w:ascii="Times New Roman" w:hAnsi="Times New Roman" w:cs="Times New Roman"/>
+          <w:sz w:val="24"/>
+          <w:szCs w:val="24"/>
+        </w:rPr>
+      </w:pPr>
+      <w:r>
+        <w:rPr>
+          <w:rFonts w:ascii="Times New Roman" w:hAnsi="Times New Roman" w:cs="Times New Roman"/>
+          <w:sz w:val="24"/>
+          <w:szCs w:val="24"/>
+        </w:rPr>
+        <w:t xml:space="preserve">{%- for </w:t>
+      </w:r>
+      <w:proofErr w:type="spellStart"/>
+      <w:r>
+        <w:rPr>
+          <w:rFonts w:ascii="Times New Roman" w:hAnsi="Times New Roman" w:cs="Times New Roman"/>
+          <w:sz w:val="24"/>
+          <w:szCs w:val="24"/>
+        </w:rPr>
+        <w:t>paragraf</w:t>
+      </w:r>
+      <w:proofErr w:type="spellEnd"/>
+      <w:r>
+        <w:rPr>
+          <w:rFonts w:ascii="Times New Roman" w:hAnsi="Times New Roman" w:cs="Times New Roman"/>
+          <w:sz w:val="24"/>
+          <w:szCs w:val="24"/>
+        </w:rPr>
+        <w:t xml:space="preserve"> in</w:t>
+      </w:r>
+      <w:r>
+        <w:rPr>
+          <w:rFonts w:ascii="Times New Roman" w:hAnsi="Times New Roman" w:cs="Times New Roman"/>
+          <w:sz w:val="24"/>
+          <w:szCs w:val="24"/>
+        </w:rPr>
+        <w:t xml:space="preserve"> </w:t>
+      </w:r>
+      <w:proofErr w:type="spellStart"/>
+      <w:proofErr w:type="gramStart"/>
+      <w:r>
+        <w:rPr>
+          <w:rFonts w:ascii="Times New Roman" w:hAnsi="Times New Roman" w:cs="Times New Roman"/>
+          <w:sz w:val="24"/>
+          <w:szCs w:val="24"/>
+        </w:rPr>
+        <w:t>c.isi</w:t>
+      </w:r>
+      <w:r>
+        <w:rPr>
+          <w:rFonts w:ascii="Times New Roman" w:hAnsi="Times New Roman" w:cs="Times New Roman"/>
+          <w:sz w:val="24"/>
+          <w:szCs w:val="24"/>
+        </w:rPr>
+        <w:t>.split</w:t>
+      </w:r>
+      <w:proofErr w:type="spellEnd"/>
+      <w:proofErr w:type="gramEnd"/>
+      <w:r>
+        <w:rPr>
+          <w:rFonts w:ascii="Times New Roman" w:hAnsi="Times New Roman" w:cs="Times New Roman"/>
+          <w:sz w:val="24"/>
+          <w:szCs w:val="24"/>
+        </w:rPr>
+        <w:t>('\n')</w:t>
+      </w:r>
+      <w:r>
+        <w:rPr>
+          <w:rFonts w:ascii="Times New Roman" w:hAnsi="Times New Roman" w:cs="Times New Roman"/>
+          <w:sz w:val="24"/>
+          <w:szCs w:val="24"/>
+        </w:rPr>
+        <w:t xml:space="preserve"> %}</w:t>
       </w:r>
     </w:p>
     <w:p>
@@ -1023,22 +2046,34 @@
           <w:szCs w:val="24"/>
         </w:rPr>
       </w:pPr>
-      <w:r>
-        <w:rPr>
-          <w:rFonts w:ascii="Times New Roman" w:hAnsi="Times New Roman" w:cs="Times New Roman"/>
-          <w:sz w:val="24"/>
-          <w:szCs w:val="24"/>
-        </w:rPr>
-        <w:t>{{c.</w:t>
-      </w:r>
-      <w:r>
-        <w:rPr>
-          <w:rFonts w:ascii="Times New Roman" w:hAnsi="Times New Roman" w:cs="Times New Roman"/>
-          <w:sz w:val="24"/>
-          <w:szCs w:val="24"/>
-        </w:rPr>
-        <w:t>isi</w:t>
-      </w:r>
+      <w:proofErr w:type="gramStart"/>
+      <w:r>
+        <w:rPr>
+          <w:rFonts w:ascii="Times New Roman" w:hAnsi="Times New Roman" w:cs="Times New Roman"/>
+          <w:sz w:val="24"/>
+          <w:szCs w:val="24"/>
+        </w:rPr>
+        <w:t>{{</w:t>
+      </w:r>
+      <w:r>
+        <w:rPr>
+          <w:rFonts w:ascii="Times New Roman" w:hAnsi="Times New Roman" w:cs="Times New Roman"/>
+          <w:sz w:val="24"/>
+          <w:szCs w:val="24"/>
+        </w:rPr>
+        <w:t xml:space="preserve"> </w:t>
+      </w:r>
+      <w:proofErr w:type="spellStart"/>
+      <w:r>
+        <w:rPr>
+          <w:rFonts w:ascii="Times New Roman" w:hAnsi="Times New Roman" w:cs="Times New Roman"/>
+          <w:sz w:val="24"/>
+          <w:szCs w:val="24"/>
+        </w:rPr>
+        <w:t>paragraf</w:t>
+      </w:r>
+      <w:proofErr w:type="spellEnd"/>
+      <w:proofErr w:type="gramEnd"/>
       <w:r>
         <w:rPr>
           <w:rFonts w:ascii="Times New Roman" w:hAnsi="Times New Roman" w:cs="Times New Roman"/>
@@ -1052,9 +2087,37 @@
       <w:pPr>
         <w:spacing w:line="360" w:lineRule="auto"/>
         <w:jc w:val="both"/>
-      </w:pPr>
-      <w:r>
-        <w:t>{% elif c.type == "list" %}</w:t>
+        <w:rPr>
+          <w:rFonts w:ascii="Times New Roman" w:hAnsi="Times New Roman" w:cs="Times New Roman"/>
+          <w:sz w:val="24"/>
+          <w:szCs w:val="24"/>
+        </w:rPr>
+      </w:pPr>
+      <w:r>
+        <w:rPr>
+          <w:rFonts w:ascii="Times New Roman" w:hAnsi="Times New Roman" w:cs="Times New Roman"/>
+          <w:sz w:val="24"/>
+          <w:szCs w:val="24"/>
+        </w:rPr>
+        <w:t xml:space="preserve">{%- </w:t>
+      </w:r>
+      <w:proofErr w:type="spellStart"/>
+      <w:r>
+        <w:rPr>
+          <w:rFonts w:ascii="Times New Roman" w:hAnsi="Times New Roman" w:cs="Times New Roman"/>
+          <w:sz w:val="24"/>
+          <w:szCs w:val="24"/>
+        </w:rPr>
+        <w:t>endfor</w:t>
+      </w:r>
+      <w:proofErr w:type="spellEnd"/>
+      <w:r>
+        <w:rPr>
+          <w:rFonts w:ascii="Times New Roman" w:hAnsi="Times New Roman" w:cs="Times New Roman"/>
+          <w:sz w:val="24"/>
+          <w:szCs w:val="24"/>
+        </w:rPr>
+        <w:t xml:space="preserve"> %}</w:t>
       </w:r>
     </w:p>
     <w:p>
@@ -1063,7 +2126,31 @@
         <w:jc w:val="both"/>
       </w:pPr>
       <w:r>
-        <w:t>{% if c.title_items is not none %}</w:t>
+        <w:t>{%</w:t>
+      </w:r>
+      <w:r>
+        <w:t>-</w:t>
+      </w:r>
+      <w:r>
+        <w:t xml:space="preserve"> </w:t>
+      </w:r>
+      <w:proofErr w:type="spellStart"/>
+      <w:r>
+        <w:t>elif</w:t>
+      </w:r>
+      <w:proofErr w:type="spellEnd"/>
+      <w:r>
+        <w:t xml:space="preserve"> </w:t>
+      </w:r>
+      <w:proofErr w:type="spellStart"/>
+      <w:proofErr w:type="gramStart"/>
+      <w:r>
+        <w:t>c.type</w:t>
+      </w:r>
+      <w:proofErr w:type="spellEnd"/>
+      <w:proofErr w:type="gramEnd"/>
+      <w:r>
+        <w:t xml:space="preserve"> == "list" %}</w:t>
       </w:r>
     </w:p>
     <w:p>
@@ -1072,6 +2159,46 @@
         <w:jc w:val="both"/>
       </w:pPr>
       <w:r>
+        <w:t>{%</w:t>
+      </w:r>
+      <w:r>
+        <w:t>-</w:t>
+      </w:r>
+      <w:r>
+        <w:t xml:space="preserve"> if </w:t>
+      </w:r>
+      <w:proofErr w:type="spellStart"/>
+      <w:proofErr w:type="gramStart"/>
+      <w:r>
+        <w:t>c.title</w:t>
+      </w:r>
+      <w:proofErr w:type="gramEnd"/>
+      <w:r>
+        <w:t>_items</w:t>
+      </w:r>
+      <w:proofErr w:type="spellEnd"/>
+      <w:r>
+        <w:t xml:space="preserve"> is not none %}</w:t>
+      </w:r>
+    </w:p>
+    <w:p>
+      <w:pPr>
+        <w:spacing w:line="360" w:lineRule="auto"/>
+        <w:ind w:firstLine="720"/>
+        <w:jc w:val="both"/>
+        <w:rPr>
+          <w:rFonts w:ascii="Times New Roman" w:hAnsi="Times New Roman" w:cs="Times New Roman"/>
+          <w:sz w:val="24"/>
+          <w:szCs w:val="24"/>
+        </w:rPr>
+      </w:pPr>
+      <w:proofErr w:type="gramStart"/>
+      <w:r>
+        <w:rPr>
+          <w:rFonts w:ascii="Times New Roman" w:hAnsi="Times New Roman" w:cs="Times New Roman"/>
+          <w:sz w:val="24"/>
+          <w:szCs w:val="24"/>
+        </w:rPr>
         <w:t>{{</w:t>
       </w:r>
       <w:r>
@@ -1080,10 +2207,60 @@
           <w:sz w:val="24"/>
           <w:szCs w:val="24"/>
         </w:rPr>
-        <w:t>c.title_items</w:t>
-      </w:r>
-      <w:r>
-        <w:t>}}</w:t>
+        <w:t xml:space="preserve"> </w:t>
+      </w:r>
+      <w:proofErr w:type="spellStart"/>
+      <w:r>
+        <w:rPr>
+          <w:rFonts w:ascii="Times New Roman" w:hAnsi="Times New Roman" w:cs="Times New Roman"/>
+          <w:sz w:val="24"/>
+          <w:szCs w:val="24"/>
+        </w:rPr>
+        <w:t>c</w:t>
+      </w:r>
+      <w:proofErr w:type="gramEnd"/>
+      <w:r>
+        <w:rPr>
+          <w:rFonts w:ascii="Times New Roman" w:hAnsi="Times New Roman" w:cs="Times New Roman"/>
+          <w:sz w:val="24"/>
+          <w:szCs w:val="24"/>
+        </w:rPr>
+        <w:t>.title_</w:t>
+      </w:r>
+      <w:proofErr w:type="gramStart"/>
+      <w:r>
+        <w:rPr>
+          <w:rFonts w:ascii="Times New Roman" w:hAnsi="Times New Roman" w:cs="Times New Roman"/>
+          <w:sz w:val="24"/>
+          <w:szCs w:val="24"/>
+        </w:rPr>
+        <w:t>items</w:t>
+      </w:r>
+      <w:proofErr w:type="spellEnd"/>
+      <w:r>
+        <w:rPr>
+          <w:rFonts w:ascii="Times New Roman" w:hAnsi="Times New Roman" w:cs="Times New Roman"/>
+          <w:sz w:val="24"/>
+          <w:szCs w:val="24"/>
+        </w:rPr>
+        <w:t xml:space="preserve"> </w:t>
+      </w:r>
+      <w:r>
+        <w:rPr>
+          <w:rFonts w:ascii="Times New Roman" w:hAnsi="Times New Roman" w:cs="Times New Roman"/>
+          <w:sz w:val="24"/>
+          <w:szCs w:val="24"/>
+        </w:rPr>
+        <w:t>}</w:t>
+      </w:r>
+      <w:proofErr w:type="gramEnd"/>
+      <w:r>
+        <w:rPr>
+          <w:rFonts w:ascii="Times New Roman" w:hAnsi="Times New Roman" w:cs="Times New Roman"/>
+          <w:sz w:val="24"/>
+          <w:szCs w:val="24"/>
+        </w:rPr>
+        <w:t>}</w:t>
       </w:r>
     </w:p>
     <w:p>
@@ -1092,7 +2269,13 @@
         <w:jc w:val="both"/>
       </w:pPr>
       <w:r>
-        <w:t>{% endif %}</w:t>
+        <w:t>{%</w:t>
+      </w:r>
+      <w:r>
+        <w:t>-</w:t>
+      </w:r>
+      <w:r>
+        <w:t xml:space="preserve"> endif %}</w:t>
       </w:r>
     </w:p>
     <w:p>
@@ -1101,19 +2284,33 @@
         <w:jc w:val="both"/>
       </w:pPr>
       <w:r>
-        <w:t>{% for item in c</w:t>
-      </w:r>
-      <w:r>
-        <w:t>[“</w:t>
-      </w:r>
-      <w:r>
-        <w:t>items</w:t>
-      </w:r>
-      <w:r>
-        <w:t>”]</w:t>
-      </w:r>
-      <w:r>
-        <w:t xml:space="preserve"> %}</w:t>
+        <w:t>{%</w:t>
+      </w:r>
+      <w:r>
+        <w:t>-</w:t>
+      </w:r>
+      <w:r>
+        <w:t xml:space="preserve"> for item in c</w:t>
+      </w:r>
+      <w:r>
+        <w:t>[</w:t>
+      </w:r>
+      <w:r>
+        <w:t>"items</w:t>
+      </w:r>
+      <w:proofErr w:type="gramStart"/>
+      <w:r>
+        <w:t>"</w:t>
+      </w:r>
+      <w:r>
+        <w:t>]</w:t>
+      </w:r>
+      <w:r>
+        <w:t>%</w:t>
+      </w:r>
+      <w:proofErr w:type="gramEnd"/>
+      <w:r>
+        <w:t>}</w:t>
       </w:r>
     </w:p>
     <w:p>
@@ -1147,7 +2344,21 @@
         <w:jc w:val="both"/>
       </w:pPr>
       <w:r>
-        <w:t>{% endfor %}</w:t>
+        <w:t>{%</w:t>
+      </w:r>
+      <w:r>
+        <w:t>-</w:t>
+      </w:r>
+      <w:r>
+        <w:t xml:space="preserve"> </w:t>
+      </w:r>
+      <w:proofErr w:type="spellStart"/>
+      <w:r>
+        <w:t>endfor</w:t>
+      </w:r>
+      <w:proofErr w:type="spellEnd"/>
+      <w:r>
+        <w:t xml:space="preserve"> %}</w:t>
       </w:r>
     </w:p>
     <w:p>
@@ -1156,7 +2367,39 @@
         <w:jc w:val="both"/>
       </w:pPr>
       <w:r>
-        <w:t>{% elif c.type == "subsub" %}</w:t>
+        <w:t>{%</w:t>
+      </w:r>
+      <w:r>
+        <w:t>-</w:t>
+      </w:r>
+      <w:r>
+        <w:t xml:space="preserve"> </w:t>
+      </w:r>
+      <w:proofErr w:type="spellStart"/>
+      <w:r>
+        <w:t>elif</w:t>
+      </w:r>
+      <w:proofErr w:type="spellEnd"/>
+      <w:r>
+        <w:t xml:space="preserve"> </w:t>
+      </w:r>
+      <w:proofErr w:type="spellStart"/>
+      <w:proofErr w:type="gramStart"/>
+      <w:r>
+        <w:t>c.type</w:t>
+      </w:r>
+      <w:proofErr w:type="spellEnd"/>
+      <w:proofErr w:type="gramEnd"/>
+      <w:r>
+        <w:t xml:space="preserve"> == "</w:t>
+      </w:r>
+      <w:proofErr w:type="spellStart"/>
+      <w:r>
+        <w:t>subsub</w:t>
+      </w:r>
+      <w:proofErr w:type="spellEnd"/>
+      <w:r>
+        <w:t>" %}</w:t>
       </w:r>
     </w:p>
     <w:p>
@@ -1164,7 +2407,43 @@
         <w:pStyle w:val="Judul3"/>
       </w:pPr>
       <w:r>
-        <w:t>{{c.judul}}</w:t>
+        <w:t>{{</w:t>
+      </w:r>
+      <w:proofErr w:type="spellStart"/>
+      <w:proofErr w:type="gramStart"/>
+      <w:r>
+        <w:t>c.judul</w:t>
+      </w:r>
+      <w:proofErr w:type="spellEnd"/>
+      <w:proofErr w:type="gramEnd"/>
+      <w:r>
+        <w:t>}}</w:t>
+      </w:r>
+    </w:p>
+    <w:p>
+      <w:pPr>
+        <w:ind w:left="1429"/>
+      </w:pPr>
+      <w:r>
+        <w:t xml:space="preserve">{%- for </w:t>
+      </w:r>
+      <w:proofErr w:type="spellStart"/>
+      <w:r>
+        <w:t>paragraf</w:t>
+      </w:r>
+      <w:proofErr w:type="spellEnd"/>
+      <w:r>
+        <w:t xml:space="preserve"> in </w:t>
+      </w:r>
+      <w:proofErr w:type="spellStart"/>
+      <w:proofErr w:type="gramStart"/>
+      <w:r>
+        <w:t>c.isi.split</w:t>
+      </w:r>
+      <w:proofErr w:type="spellEnd"/>
+      <w:proofErr w:type="gramEnd"/>
+      <w:r>
+        <w:t>('\n') %}</w:t>
       </w:r>
     </w:p>
     <w:p>
@@ -1178,13 +2457,87 @@
           <w:szCs w:val="24"/>
         </w:rPr>
       </w:pPr>
-      <w:r>
-        <w:rPr>
-          <w:rFonts w:ascii="Times New Roman" w:hAnsi="Times New Roman" w:cs="Times New Roman"/>
-          <w:sz w:val="24"/>
-          <w:szCs w:val="24"/>
-        </w:rPr>
-        <w:t>{{c.isi}}</w:t>
+      <w:proofErr w:type="gramStart"/>
+      <w:r>
+        <w:rPr>
+          <w:rFonts w:ascii="Times New Roman" w:hAnsi="Times New Roman" w:cs="Times New Roman"/>
+          <w:sz w:val="24"/>
+          <w:szCs w:val="24"/>
+        </w:rPr>
+        <w:t>{{</w:t>
+      </w:r>
+      <w:r>
+        <w:rPr>
+          <w:rFonts w:ascii="Times New Roman" w:hAnsi="Times New Roman" w:cs="Times New Roman"/>
+          <w:sz w:val="24"/>
+          <w:szCs w:val="24"/>
+        </w:rPr>
+        <w:t xml:space="preserve"> </w:t>
+      </w:r>
+      <w:proofErr w:type="spellStart"/>
+      <w:r>
+        <w:rPr>
+          <w:rFonts w:ascii="Times New Roman" w:hAnsi="Times New Roman" w:cs="Times New Roman"/>
+          <w:sz w:val="24"/>
+          <w:szCs w:val="24"/>
+        </w:rPr>
+        <w:t>paragraf</w:t>
+      </w:r>
+      <w:proofErr w:type="spellEnd"/>
+      <w:proofErr w:type="gramEnd"/>
+      <w:r>
+        <w:rPr>
+          <w:rFonts w:ascii="Times New Roman" w:hAnsi="Times New Roman" w:cs="Times New Roman"/>
+          <w:sz w:val="24"/>
+          <w:szCs w:val="24"/>
+        </w:rPr>
+        <w:t xml:space="preserve"> </w:t>
+      </w:r>
+      <w:r>
+        <w:rPr>
+          <w:rFonts w:ascii="Times New Roman" w:hAnsi="Times New Roman" w:cs="Times New Roman"/>
+          <w:sz w:val="24"/>
+          <w:szCs w:val="24"/>
+        </w:rPr>
+        <w:t>}}</w:t>
+      </w:r>
+    </w:p>
+    <w:p>
+      <w:pPr>
+        <w:spacing w:line="360" w:lineRule="auto"/>
+        <w:ind w:left="709" w:firstLine="720"/>
+        <w:jc w:val="both"/>
+        <w:rPr>
+          <w:rFonts w:ascii="Times New Roman" w:hAnsi="Times New Roman" w:cs="Times New Roman"/>
+          <w:sz w:val="24"/>
+          <w:szCs w:val="24"/>
+        </w:rPr>
+      </w:pPr>
+      <w:r>
+        <w:rPr>
+          <w:rFonts w:ascii="Times New Roman" w:hAnsi="Times New Roman" w:cs="Times New Roman"/>
+          <w:sz w:val="24"/>
+          <w:szCs w:val="24"/>
+        </w:rPr>
+        <w:t xml:space="preserve">{%- </w:t>
+      </w:r>
+      <w:proofErr w:type="spellStart"/>
+      <w:r>
+        <w:rPr>
+          <w:rFonts w:ascii="Times New Roman" w:hAnsi="Times New Roman" w:cs="Times New Roman"/>
+          <w:sz w:val="24"/>
+          <w:szCs w:val="24"/>
+        </w:rPr>
+        <w:t>endfor</w:t>
+      </w:r>
+      <w:proofErr w:type="spellEnd"/>
+      <w:r>
+        <w:rPr>
+          <w:rFonts w:ascii="Times New Roman" w:hAnsi="Times New Roman" w:cs="Times New Roman"/>
+          <w:sz w:val="24"/>
+          <w:szCs w:val="24"/>
+        </w:rPr>
+        <w:t xml:space="preserve"> %}</w:t>
       </w:r>
     </w:p>
     <w:p>
@@ -1203,7 +2556,23 @@
           <w:sz w:val="24"/>
           <w:szCs w:val="24"/>
         </w:rPr>
-        <w:t>{% endif %}</w:t>
+        <w:t>{%</w:t>
+      </w:r>
+      <w:r>
+        <w:rPr>
+          <w:rFonts w:ascii="Times New Roman" w:hAnsi="Times New Roman" w:cs="Times New Roman"/>
+          <w:sz w:val="24"/>
+          <w:szCs w:val="24"/>
+        </w:rPr>
+        <w:t>-</w:t>
+      </w:r>
+      <w:r>
+        <w:rPr>
+          <w:rFonts w:ascii="Times New Roman" w:hAnsi="Times New Roman" w:cs="Times New Roman"/>
+          <w:sz w:val="24"/>
+          <w:szCs w:val="24"/>
+        </w:rPr>
+        <w:t xml:space="preserve"> endif %}</w:t>
       </w:r>
     </w:p>
     <w:p>
@@ -1222,7 +2591,41 @@
           <w:sz w:val="24"/>
           <w:szCs w:val="24"/>
         </w:rPr>
-        <w:t>{% endfor %}</w:t>
+        <w:t>{%</w:t>
+      </w:r>
+      <w:r>
+        <w:rPr>
+          <w:rFonts w:ascii="Times New Roman" w:hAnsi="Times New Roman" w:cs="Times New Roman"/>
+          <w:sz w:val="24"/>
+          <w:szCs w:val="24"/>
+        </w:rPr>
+        <w:t>-</w:t>
+      </w:r>
+      <w:r>
+        <w:rPr>
+          <w:rFonts w:ascii="Times New Roman" w:hAnsi="Times New Roman" w:cs="Times New Roman"/>
+          <w:sz w:val="24"/>
+          <w:szCs w:val="24"/>
+        </w:rPr>
+        <w:t xml:space="preserve"> </w:t>
+      </w:r>
+      <w:proofErr w:type="spellStart"/>
+      <w:r>
+        <w:rPr>
+          <w:rFonts w:ascii="Times New Roman" w:hAnsi="Times New Roman" w:cs="Times New Roman"/>
+          <w:sz w:val="24"/>
+          <w:szCs w:val="24"/>
+        </w:rPr>
+        <w:t>endfor</w:t>
+      </w:r>
+      <w:proofErr w:type="spellEnd"/>
+      <w:r>
+        <w:rPr>
+          <w:rFonts w:ascii="Times New Roman" w:hAnsi="Times New Roman" w:cs="Times New Roman"/>
+          <w:sz w:val="24"/>
+          <w:szCs w:val="24"/>
+        </w:rPr>
+        <w:t xml:space="preserve"> %}</w:t>
       </w:r>
     </w:p>
     <w:p>
@@ -1241,27 +2644,61 @@
           <w:sz w:val="24"/>
           <w:szCs w:val="24"/>
         </w:rPr>
-        <w:t>{% endfor %}</w:t>
+        <w:t>{%</w:t>
+      </w:r>
+      <w:r>
+        <w:rPr>
+          <w:rFonts w:ascii="Times New Roman" w:hAnsi="Times New Roman" w:cs="Times New Roman"/>
+          <w:sz w:val="24"/>
+          <w:szCs w:val="24"/>
+        </w:rPr>
+        <w:t>-</w:t>
+      </w:r>
+      <w:r>
+        <w:rPr>
+          <w:rFonts w:ascii="Times New Roman" w:hAnsi="Times New Roman" w:cs="Times New Roman"/>
+          <w:sz w:val="24"/>
+          <w:szCs w:val="24"/>
+        </w:rPr>
+        <w:t xml:space="preserve"> </w:t>
+      </w:r>
+      <w:proofErr w:type="spellStart"/>
+      <w:r>
+        <w:rPr>
+          <w:rFonts w:ascii="Times New Roman" w:hAnsi="Times New Roman" w:cs="Times New Roman"/>
+          <w:sz w:val="24"/>
+          <w:szCs w:val="24"/>
+        </w:rPr>
+        <w:t>endfor</w:t>
+      </w:r>
+      <w:proofErr w:type="spellEnd"/>
+      <w:r>
+        <w:rPr>
+          <w:rFonts w:ascii="Times New Roman" w:hAnsi="Times New Roman" w:cs="Times New Roman"/>
+          <w:sz w:val="24"/>
+          <w:szCs w:val="24"/>
+        </w:rPr>
+        <w:t xml:space="preserve"> %}</w:t>
       </w:r>
       <w:bookmarkStart w:id="10" w:name="_Toc177446511"/>
     </w:p>
+    <w:p/>
     <w:p>
       <w:pPr>
         <w:pStyle w:val="Judul1"/>
       </w:pPr>
       <w:r>
+        <w:lastRenderedPageBreak/>
         <w:t>BAB II</w:t>
       </w:r>
       <w:bookmarkEnd w:id="10"/>
       <w:r>
         <w:t>I</w:t>
       </w:r>
-    </w:p>
-    <w:p>
-      <w:pPr>
-        <w:pStyle w:val="Judul1"/>
-      </w:pPr>
       <w:bookmarkStart w:id="11" w:name="_Toc177446512"/>
+      <w:r>
+        <w:br/>
+      </w:r>
       <w:r>
         <w:t>PENUTUP</w:t>
       </w:r>
@@ -1295,6 +2732,37 @@
       <w:bookmarkEnd w:id="12"/>
     </w:p>
     <w:p>
+      <w:r>
+        <w:t xml:space="preserve">{%- for </w:t>
+      </w:r>
+      <w:proofErr w:type="spellStart"/>
+      <w:r>
+        <w:t>paragraf</w:t>
+      </w:r>
+      <w:proofErr w:type="spellEnd"/>
+      <w:r>
+        <w:t xml:space="preserve"> in </w:t>
+      </w:r>
+      <w:proofErr w:type="spellStart"/>
+      <w:proofErr w:type="gramStart"/>
+      <w:r>
+        <w:rPr>
+          <w:rFonts w:ascii="Times New Roman" w:hAnsi="Times New Roman" w:cs="Times New Roman"/>
+          <w:sz w:val="24"/>
+          <w:szCs w:val="24"/>
+        </w:rPr>
+        <w:t>bab.III.kesimpulan</w:t>
+      </w:r>
+      <w:r>
+        <w:t>.split</w:t>
+      </w:r>
+      <w:proofErr w:type="spellEnd"/>
+      <w:proofErr w:type="gramEnd"/>
+      <w:r>
+        <w:t>('\n') %}</w:t>
+      </w:r>
+    </w:p>
+    <w:p>
       <w:pPr>
         <w:spacing w:line="360" w:lineRule="auto"/>
         <w:ind w:firstLine="720"/>
@@ -1305,13 +2773,94 @@
           <w:szCs w:val="24"/>
         </w:rPr>
       </w:pPr>
-      <w:r>
-        <w:rPr>
-          <w:rFonts w:ascii="Times New Roman" w:hAnsi="Times New Roman" w:cs="Times New Roman"/>
-          <w:sz w:val="24"/>
-          <w:szCs w:val="24"/>
-        </w:rPr>
-        <w:t>{{bab.III.kesimpulan}}</w:t>
+      <w:proofErr w:type="gramStart"/>
+      <w:r>
+        <w:rPr>
+          <w:rFonts w:ascii="Times New Roman" w:hAnsi="Times New Roman" w:cs="Times New Roman"/>
+          <w:sz w:val="24"/>
+          <w:szCs w:val="24"/>
+        </w:rPr>
+        <w:t>{{</w:t>
+      </w:r>
+      <w:r>
+        <w:rPr>
+          <w:rFonts w:ascii="Times New Roman" w:hAnsi="Times New Roman" w:cs="Times New Roman"/>
+          <w:sz w:val="24"/>
+          <w:szCs w:val="24"/>
+        </w:rPr>
+        <w:t xml:space="preserve"> </w:t>
+      </w:r>
+      <w:proofErr w:type="spellStart"/>
+      <w:r>
+        <w:rPr>
+          <w:rFonts w:ascii="Times New Roman" w:hAnsi="Times New Roman" w:cs="Times New Roman"/>
+          <w:sz w:val="24"/>
+          <w:szCs w:val="24"/>
+        </w:rPr>
+        <w:t>paragraf</w:t>
+      </w:r>
+      <w:proofErr w:type="spellEnd"/>
+      <w:proofErr w:type="gramEnd"/>
+      <w:r>
+        <w:rPr>
+          <w:rFonts w:ascii="Times New Roman" w:hAnsi="Times New Roman" w:cs="Times New Roman"/>
+          <w:sz w:val="24"/>
+          <w:szCs w:val="24"/>
+        </w:rPr>
+        <w:t xml:space="preserve"> </w:t>
+      </w:r>
+      <w:r>
+        <w:rPr>
+          <w:rFonts w:ascii="Times New Roman" w:hAnsi="Times New Roman" w:cs="Times New Roman"/>
+          <w:sz w:val="24"/>
+          <w:szCs w:val="24"/>
+        </w:rPr>
+        <w:t>}}</w:t>
+      </w:r>
+    </w:p>
+    <w:p>
+      <w:pPr>
+        <w:spacing w:line="360" w:lineRule="auto"/>
+        <w:jc w:val="both"/>
+        <w:rPr>
+          <w:rFonts w:ascii="Times New Roman" w:hAnsi="Times New Roman" w:cs="Times New Roman"/>
+          <w:sz w:val="24"/>
+          <w:szCs w:val="24"/>
+        </w:rPr>
+      </w:pPr>
+      <w:r>
+        <w:rPr>
+          <w:rFonts w:ascii="Times New Roman" w:hAnsi="Times New Roman" w:cs="Times New Roman"/>
+          <w:sz w:val="24"/>
+          <w:szCs w:val="24"/>
+        </w:rPr>
+        <w:t>{%</w:t>
+      </w:r>
+      <w:r>
+        <w:rPr>
+          <w:rFonts w:ascii="Times New Roman" w:hAnsi="Times New Roman" w:cs="Times New Roman"/>
+          <w:sz w:val="24"/>
+          <w:szCs w:val="24"/>
+        </w:rPr>
+        <w:t xml:space="preserve">- </w:t>
+      </w:r>
+      <w:proofErr w:type="spellStart"/>
+      <w:r>
+        <w:rPr>
+          <w:rFonts w:ascii="Times New Roman" w:hAnsi="Times New Roman" w:cs="Times New Roman"/>
+          <w:sz w:val="24"/>
+          <w:szCs w:val="24"/>
+        </w:rPr>
+        <w:t>endfor</w:t>
+      </w:r>
+      <w:proofErr w:type="spellEnd"/>
+      <w:r>
+        <w:rPr>
+          <w:rFonts w:ascii="Times New Roman" w:hAnsi="Times New Roman" w:cs="Times New Roman"/>
+          <w:sz w:val="24"/>
+          <w:szCs w:val="24"/>
+        </w:rPr>
+        <w:t xml:space="preserve"> %}</w:t>
       </w:r>
     </w:p>
     <w:p>
@@ -1330,7 +2879,6 @@
         <w:rPr>
           <w:rFonts w:ascii="Times New Roman" w:hAnsi="Times New Roman" w:cs="Times New Roman"/>
         </w:rPr>
-        <w:lastRenderedPageBreak/>
         <w:br w:type="page"/>
       </w:r>
     </w:p>
@@ -1366,7 +2914,15 @@
     </w:p>
     <w:p>
       <w:r>
-        <w:t>{% for ref in daftar_pustaka %}</w:t>
+        <w:t xml:space="preserve">{% for ref in </w:t>
+      </w:r>
+      <w:proofErr w:type="spellStart"/>
+      <w:r>
+        <w:t>daftar_pustaka</w:t>
+      </w:r>
+      <w:proofErr w:type="spellEnd"/>
+      <w:r>
+        <w:t xml:space="preserve"> %}</w:t>
       </w:r>
     </w:p>
     <w:p>
@@ -1390,7 +2946,15 @@
     </w:p>
     <w:p>
       <w:r>
-        <w:t>{% endfor %}</w:t>
+        <w:t xml:space="preserve">{% </w:t>
+      </w:r>
+      <w:proofErr w:type="spellStart"/>
+      <w:r>
+        <w:t>endfor</w:t>
+      </w:r>
+      <w:proofErr w:type="spellEnd"/>
+      <w:r>
+        <w:t xml:space="preserve"> %}</w:t>
       </w:r>
     </w:p>
     <w:sectPr>
@@ -4541,7 +6105,7 @@
   <w:style w:type="paragraph" w:default="1" w:styleId="Normal">
     <w:name w:val="Normal"/>
     <w:qFormat/>
-    <w:rsid w:val="006A67D7"/>
+    <w:rsid w:val="00CF74AB"/>
   </w:style>
   <w:style w:type="paragraph" w:styleId="Judul1">
     <w:name w:val="heading 1"/>

</xml_diff>

<commit_message>
feat : preparing rag tool
</commit_message>
<xml_diff>
--- a/template/template makalah.docx
+++ b/template/template makalah.docx
@@ -22,29 +22,7 @@
           <w:sz w:val="28"/>
           <w:szCs w:val="28"/>
         </w:rPr>
-        <w:t>{{</w:t>
-      </w:r>
-      <w:proofErr w:type="spellStart"/>
-      <w:r>
-        <w:rPr>
-          <w:rFonts w:ascii="Times New Roman" w:hAnsi="Times New Roman" w:cs="Times New Roman"/>
-          <w:b/>
-          <w:bCs/>
-          <w:sz w:val="28"/>
-          <w:szCs w:val="28"/>
-        </w:rPr>
-        <w:t>judul</w:t>
-      </w:r>
-      <w:proofErr w:type="spellEnd"/>
-      <w:r>
-        <w:rPr>
-          <w:rFonts w:ascii="Times New Roman" w:hAnsi="Times New Roman" w:cs="Times New Roman"/>
-          <w:b/>
-          <w:bCs/>
-          <w:sz w:val="28"/>
-          <w:szCs w:val="28"/>
-        </w:rPr>
-        <w:t>}}</w:t>
+        <w:t>{{judul}}</w:t>
       </w:r>
     </w:p>
     <w:p>
@@ -57,121 +35,21 @@
           <w:szCs w:val="24"/>
         </w:rPr>
       </w:pPr>
-      <w:proofErr w:type="spellStart"/>
-      <w:r>
-        <w:rPr>
-          <w:rFonts w:ascii="Times New Roman" w:hAnsi="Times New Roman" w:cs="Times New Roman"/>
-          <w:sz w:val="24"/>
-          <w:szCs w:val="24"/>
-        </w:rPr>
-        <w:t>Disusun</w:t>
-      </w:r>
-      <w:proofErr w:type="spellEnd"/>
-      <w:r>
-        <w:rPr>
-          <w:rFonts w:ascii="Times New Roman" w:hAnsi="Times New Roman" w:cs="Times New Roman"/>
-          <w:sz w:val="24"/>
-          <w:szCs w:val="24"/>
-        </w:rPr>
-        <w:t xml:space="preserve"> </w:t>
-      </w:r>
-      <w:proofErr w:type="spellStart"/>
-      <w:r>
-        <w:rPr>
-          <w:rFonts w:ascii="Times New Roman" w:hAnsi="Times New Roman" w:cs="Times New Roman"/>
-          <w:sz w:val="24"/>
-          <w:szCs w:val="24"/>
-        </w:rPr>
-        <w:t>Untuk</w:t>
-      </w:r>
-      <w:proofErr w:type="spellEnd"/>
-      <w:r>
-        <w:rPr>
-          <w:rFonts w:ascii="Times New Roman" w:hAnsi="Times New Roman" w:cs="Times New Roman"/>
-          <w:sz w:val="24"/>
-          <w:szCs w:val="24"/>
-        </w:rPr>
-        <w:t xml:space="preserve"> </w:t>
-      </w:r>
-      <w:proofErr w:type="spellStart"/>
-      <w:r>
-        <w:rPr>
-          <w:rFonts w:ascii="Times New Roman" w:hAnsi="Times New Roman" w:cs="Times New Roman"/>
-          <w:sz w:val="24"/>
-          <w:szCs w:val="24"/>
-        </w:rPr>
-        <w:t>Memenuhi</w:t>
-      </w:r>
-      <w:proofErr w:type="spellEnd"/>
-      <w:r>
-        <w:rPr>
-          <w:rFonts w:ascii="Times New Roman" w:hAnsi="Times New Roman" w:cs="Times New Roman"/>
-          <w:sz w:val="24"/>
-          <w:szCs w:val="24"/>
-        </w:rPr>
-        <w:t xml:space="preserve"> Salah Satu </w:t>
-      </w:r>
-      <w:proofErr w:type="spellStart"/>
-      <w:r>
-        <w:rPr>
-          <w:rFonts w:ascii="Times New Roman" w:hAnsi="Times New Roman" w:cs="Times New Roman"/>
-          <w:sz w:val="24"/>
-          <w:szCs w:val="24"/>
-        </w:rPr>
-        <w:t>Tugas</w:t>
-      </w:r>
-      <w:proofErr w:type="spellEnd"/>
-      <w:r>
-        <w:rPr>
-          <w:rFonts w:ascii="Times New Roman" w:hAnsi="Times New Roman" w:cs="Times New Roman"/>
-          <w:sz w:val="24"/>
-          <w:szCs w:val="24"/>
-        </w:rPr>
-        <w:t xml:space="preserve"> Mata </w:t>
-      </w:r>
-      <w:proofErr w:type="spellStart"/>
-      <w:r>
-        <w:rPr>
-          <w:rFonts w:ascii="Times New Roman" w:hAnsi="Times New Roman" w:cs="Times New Roman"/>
-          <w:sz w:val="24"/>
-          <w:szCs w:val="24"/>
-        </w:rPr>
-        <w:t>Kuliah</w:t>
-      </w:r>
-      <w:proofErr w:type="spellEnd"/>
-      <w:r>
-        <w:rPr>
-          <w:rFonts w:ascii="Times New Roman" w:hAnsi="Times New Roman" w:cs="Times New Roman"/>
-          <w:sz w:val="24"/>
-          <w:szCs w:val="24"/>
-        </w:rPr>
-        <w:t xml:space="preserve"> </w:t>
-      </w:r>
-      <w:r>
-        <w:rPr>
-          <w:rFonts w:ascii="Times New Roman" w:hAnsi="Times New Roman" w:cs="Times New Roman"/>
-          <w:sz w:val="24"/>
-          <w:szCs w:val="24"/>
-        </w:rPr>
-        <w:t>{{</w:t>
-      </w:r>
-      <w:proofErr w:type="spellStart"/>
-      <w:r>
-        <w:rPr>
-          <w:rFonts w:ascii="Times New Roman" w:hAnsi="Times New Roman" w:cs="Times New Roman"/>
-          <w:sz w:val="24"/>
-          <w:szCs w:val="24"/>
-        </w:rPr>
-        <w:t>mata_kuliah</w:t>
-      </w:r>
-      <w:proofErr w:type="spellEnd"/>
-      <w:r>
-        <w:rPr>
-          <w:rFonts w:ascii="Times New Roman" w:hAnsi="Times New Roman" w:cs="Times New Roman"/>
-          <w:sz w:val="24"/>
-          <w:szCs w:val="24"/>
-        </w:rPr>
-        <w:t>}}</w:t>
+      <w:r>
+        <w:rPr>
+          <w:rFonts w:ascii="Times New Roman" w:hAnsi="Times New Roman" w:cs="Times New Roman"/>
+          <w:sz w:val="24"/>
+          <w:szCs w:val="24"/>
+        </w:rPr>
+        <w:t xml:space="preserve">Disusun Untuk Memenuhi Salah Satu Tugas Mata Kuliah </w:t>
+      </w:r>
+      <w:r>
+        <w:rPr>
+          <w:rFonts w:ascii="Times New Roman" w:hAnsi="Times New Roman" w:cs="Times New Roman"/>
+          <w:sz w:val="24"/>
+          <w:szCs w:val="24"/>
+        </w:rPr>
+        <w:t>{{mata_kuliah}}</w:t>
       </w:r>
     </w:p>
     <w:p>
@@ -190,61 +68,15 @@
           <w:sz w:val="24"/>
           <w:szCs w:val="24"/>
         </w:rPr>
-        <w:t xml:space="preserve">Dosen </w:t>
-      </w:r>
-      <w:proofErr w:type="spellStart"/>
-      <w:proofErr w:type="gramStart"/>
-      <w:r>
-        <w:rPr>
-          <w:rFonts w:ascii="Times New Roman" w:hAnsi="Times New Roman" w:cs="Times New Roman"/>
-          <w:sz w:val="24"/>
-          <w:szCs w:val="24"/>
-        </w:rPr>
-        <w:t>Pengampu</w:t>
-      </w:r>
-      <w:proofErr w:type="spellEnd"/>
-      <w:r>
-        <w:rPr>
-          <w:rFonts w:ascii="Times New Roman" w:hAnsi="Times New Roman" w:cs="Times New Roman"/>
-          <w:sz w:val="24"/>
-          <w:szCs w:val="24"/>
-        </w:rPr>
-        <w:t xml:space="preserve"> :</w:t>
-      </w:r>
-      <w:proofErr w:type="gramEnd"/>
-      <w:r>
-        <w:rPr>
-          <w:rFonts w:ascii="Times New Roman" w:hAnsi="Times New Roman" w:cs="Times New Roman"/>
-          <w:sz w:val="24"/>
-          <w:szCs w:val="24"/>
-        </w:rPr>
-        <w:t xml:space="preserve"> </w:t>
-      </w:r>
-      <w:r>
-        <w:rPr>
-          <w:rFonts w:ascii="Times New Roman" w:hAnsi="Times New Roman" w:cs="Times New Roman"/>
-          <w:sz w:val="24"/>
-          <w:szCs w:val="24"/>
-        </w:rPr>
-        <w:t>{{</w:t>
-      </w:r>
-      <w:proofErr w:type="spellStart"/>
-      <w:r>
-        <w:rPr>
-          <w:rFonts w:ascii="Times New Roman" w:hAnsi="Times New Roman" w:cs="Times New Roman"/>
-          <w:sz w:val="24"/>
-          <w:szCs w:val="24"/>
-        </w:rPr>
-        <w:t>dosen_pengampu</w:t>
-      </w:r>
-      <w:proofErr w:type="spellEnd"/>
-      <w:r>
-        <w:rPr>
-          <w:rFonts w:ascii="Times New Roman" w:hAnsi="Times New Roman" w:cs="Times New Roman"/>
-          <w:sz w:val="24"/>
-          <w:szCs w:val="24"/>
-        </w:rPr>
-        <w:t>}}</w:t>
+        <w:t xml:space="preserve">Dosen Pengampu : </w:t>
+      </w:r>
+      <w:r>
+        <w:rPr>
+          <w:rFonts w:ascii="Times New Roman" w:hAnsi="Times New Roman" w:cs="Times New Roman"/>
+          <w:sz w:val="24"/>
+          <w:szCs w:val="24"/>
+        </w:rPr>
+        <w:t>{{dosen_pengampu}}</w:t>
       </w:r>
     </w:p>
     <w:p>
@@ -344,34 +176,14 @@
           <w:szCs w:val="24"/>
         </w:rPr>
       </w:pPr>
-      <w:proofErr w:type="spellStart"/>
-      <w:r>
-        <w:rPr>
-          <w:rFonts w:ascii="Times New Roman" w:hAnsi="Times New Roman" w:cs="Times New Roman"/>
-          <w:sz w:val="24"/>
-          <w:szCs w:val="24"/>
-        </w:rPr>
-        <w:t>Disusun</w:t>
-      </w:r>
-      <w:proofErr w:type="spellEnd"/>
-      <w:r>
-        <w:rPr>
-          <w:rFonts w:ascii="Times New Roman" w:hAnsi="Times New Roman" w:cs="Times New Roman"/>
-          <w:sz w:val="24"/>
-          <w:szCs w:val="24"/>
-        </w:rPr>
-        <w:t xml:space="preserve"> </w:t>
-      </w:r>
-      <w:proofErr w:type="gramStart"/>
-      <w:r>
-        <w:rPr>
-          <w:rFonts w:ascii="Times New Roman" w:hAnsi="Times New Roman" w:cs="Times New Roman"/>
-          <w:sz w:val="24"/>
-          <w:szCs w:val="24"/>
-        </w:rPr>
-        <w:t>oleh :</w:t>
-      </w:r>
-      <w:proofErr w:type="gramEnd"/>
+      <w:r>
+        <w:rPr>
+          <w:rFonts w:ascii="Times New Roman" w:hAnsi="Times New Roman" w:cs="Times New Roman"/>
+          <w:sz w:val="24"/>
+          <w:szCs w:val="24"/>
+        </w:rPr>
+        <w:t>Disusun oleh :</w:t>
+      </w:r>
     </w:p>
     <w:p>
       <w:pPr>
@@ -405,25 +217,7 @@
           <w:sz w:val="24"/>
           <w:szCs w:val="24"/>
         </w:rPr>
-        <w:t xml:space="preserve"> for p in </w:t>
-      </w:r>
-      <w:proofErr w:type="spellStart"/>
-      <w:r>
-        <w:rPr>
-          <w:rFonts w:ascii="Times New Roman" w:hAnsi="Times New Roman" w:cs="Times New Roman"/>
-          <w:sz w:val="24"/>
-          <w:szCs w:val="24"/>
-        </w:rPr>
-        <w:t>penyusun</w:t>
-      </w:r>
-      <w:proofErr w:type="spellEnd"/>
-      <w:r>
-        <w:rPr>
-          <w:rFonts w:ascii="Times New Roman" w:hAnsi="Times New Roman" w:cs="Times New Roman"/>
-          <w:sz w:val="24"/>
-          <w:szCs w:val="24"/>
-        </w:rPr>
-        <w:t xml:space="preserve"> %}</w:t>
+        <w:t xml:space="preserve"> for p in penyusun %}</w:t>
       </w:r>
     </w:p>
     <w:p>
@@ -448,61 +242,48 @@
           <w:sz w:val="24"/>
           <w:szCs w:val="24"/>
         </w:rPr>
+        <w:t>{{p</w:t>
+      </w:r>
+      <w:r>
+        <w:rPr>
+          <w:rFonts w:ascii="Times New Roman" w:hAnsi="Times New Roman" w:cs="Times New Roman"/>
+          <w:sz w:val="24"/>
+          <w:szCs w:val="24"/>
+        </w:rPr>
+        <w:t>.nama</w:t>
+      </w:r>
+      <w:r>
+        <w:rPr>
+          <w:rFonts w:ascii="Times New Roman" w:hAnsi="Times New Roman" w:cs="Times New Roman"/>
+          <w:sz w:val="24"/>
+          <w:szCs w:val="24"/>
+        </w:rPr>
+        <w:t>}}</w:t>
+      </w:r>
+      <w:r>
+        <w:rPr>
+          <w:rFonts w:ascii="Times New Roman" w:hAnsi="Times New Roman" w:cs="Times New Roman"/>
+          <w:sz w:val="24"/>
+          <w:szCs w:val="24"/>
+        </w:rPr>
+        <w:tab/>
+      </w:r>
+      <w:r>
+        <w:rPr>
+          <w:rFonts w:ascii="Times New Roman" w:hAnsi="Times New Roman" w:cs="Times New Roman"/>
+          <w:sz w:val="24"/>
+          <w:szCs w:val="24"/>
+        </w:rPr>
+        <w:tab/>
+      </w:r>
+      <w:r>
+        <w:rPr>
+          <w:rFonts w:ascii="Times New Roman" w:hAnsi="Times New Roman" w:cs="Times New Roman"/>
+          <w:sz w:val="24"/>
+          <w:szCs w:val="24"/>
+        </w:rPr>
         <w:t>{{</w:t>
       </w:r>
-      <w:proofErr w:type="spellStart"/>
-      <w:proofErr w:type="gramStart"/>
-      <w:r>
-        <w:rPr>
-          <w:rFonts w:ascii="Times New Roman" w:hAnsi="Times New Roman" w:cs="Times New Roman"/>
-          <w:sz w:val="24"/>
-          <w:szCs w:val="24"/>
-        </w:rPr>
-        <w:t>p</w:t>
-      </w:r>
-      <w:r>
-        <w:rPr>
-          <w:rFonts w:ascii="Times New Roman" w:hAnsi="Times New Roman" w:cs="Times New Roman"/>
-          <w:sz w:val="24"/>
-          <w:szCs w:val="24"/>
-        </w:rPr>
-        <w:t>.nama</w:t>
-      </w:r>
-      <w:proofErr w:type="spellEnd"/>
-      <w:proofErr w:type="gramEnd"/>
-      <w:r>
-        <w:rPr>
-          <w:rFonts w:ascii="Times New Roman" w:hAnsi="Times New Roman" w:cs="Times New Roman"/>
-          <w:sz w:val="24"/>
-          <w:szCs w:val="24"/>
-        </w:rPr>
-        <w:t>}}</w:t>
-      </w:r>
-      <w:r>
-        <w:rPr>
-          <w:rFonts w:ascii="Times New Roman" w:hAnsi="Times New Roman" w:cs="Times New Roman"/>
-          <w:sz w:val="24"/>
-          <w:szCs w:val="24"/>
-        </w:rPr>
-        <w:tab/>
-      </w:r>
-      <w:r>
-        <w:rPr>
-          <w:rFonts w:ascii="Times New Roman" w:hAnsi="Times New Roman" w:cs="Times New Roman"/>
-          <w:sz w:val="24"/>
-          <w:szCs w:val="24"/>
-        </w:rPr>
-        <w:tab/>
-      </w:r>
-      <w:r>
-        <w:rPr>
-          <w:rFonts w:ascii="Times New Roman" w:hAnsi="Times New Roman" w:cs="Times New Roman"/>
-          <w:sz w:val="24"/>
-          <w:szCs w:val="24"/>
-        </w:rPr>
-        <w:t>{{</w:t>
-      </w:r>
-      <w:proofErr w:type="spellStart"/>
       <w:r>
         <w:rPr>
           <w:rFonts w:ascii="Times New Roman" w:hAnsi="Times New Roman" w:cs="Times New Roman"/>
@@ -517,16 +298,7 @@
           <w:sz w:val="24"/>
           <w:szCs w:val="24"/>
         </w:rPr>
-        <w:t>nim</w:t>
-      </w:r>
-      <w:proofErr w:type="spellEnd"/>
-      <w:r>
-        <w:rPr>
-          <w:rFonts w:ascii="Times New Roman" w:hAnsi="Times New Roman" w:cs="Times New Roman"/>
-          <w:sz w:val="24"/>
-          <w:szCs w:val="24"/>
-        </w:rPr>
-        <w:t>}}</w:t>
+        <w:t>nim}}</w:t>
       </w:r>
     </w:p>
     <w:p>
@@ -563,25 +335,7 @@
           <w:sz w:val="24"/>
           <w:szCs w:val="24"/>
         </w:rPr>
-        <w:t xml:space="preserve"> </w:t>
-      </w:r>
-      <w:proofErr w:type="spellStart"/>
-      <w:r>
-        <w:rPr>
-          <w:rFonts w:ascii="Times New Roman" w:hAnsi="Times New Roman" w:cs="Times New Roman"/>
-          <w:sz w:val="24"/>
-          <w:szCs w:val="24"/>
-        </w:rPr>
-        <w:t>endfor</w:t>
-      </w:r>
-      <w:proofErr w:type="spellEnd"/>
-      <w:r>
-        <w:rPr>
-          <w:rFonts w:ascii="Times New Roman" w:hAnsi="Times New Roman" w:cs="Times New Roman"/>
-          <w:sz w:val="24"/>
-          <w:szCs w:val="24"/>
-        </w:rPr>
-        <w:t xml:space="preserve"> %}</w:t>
+        <w:t xml:space="preserve"> endfor %}</w:t>
       </w:r>
     </w:p>
     <w:p>
@@ -596,49 +350,21 @@
           <w:szCs w:val="24"/>
         </w:rPr>
       </w:pPr>
-      <w:proofErr w:type="spellStart"/>
-      <w:r>
-        <w:rPr>
-          <w:rFonts w:ascii="Times New Roman" w:hAnsi="Times New Roman" w:cs="Times New Roman"/>
-          <w:sz w:val="24"/>
-          <w:szCs w:val="24"/>
-        </w:rPr>
-        <w:t>Kelas</w:t>
-      </w:r>
-      <w:proofErr w:type="spellEnd"/>
-      <w:r>
-        <w:rPr>
-          <w:rFonts w:ascii="Times New Roman" w:hAnsi="Times New Roman" w:cs="Times New Roman"/>
-          <w:sz w:val="24"/>
-          <w:szCs w:val="24"/>
-        </w:rPr>
-        <w:t xml:space="preserve"> </w:t>
-      </w:r>
-      <w:r>
-        <w:rPr>
-          <w:rFonts w:ascii="Times New Roman" w:hAnsi="Times New Roman" w:cs="Times New Roman"/>
-          <w:sz w:val="24"/>
-          <w:szCs w:val="24"/>
-        </w:rPr>
-        <w:t>{{</w:t>
-      </w:r>
-      <w:proofErr w:type="spellStart"/>
-      <w:r>
-        <w:rPr>
-          <w:rFonts w:ascii="Times New Roman" w:hAnsi="Times New Roman" w:cs="Times New Roman"/>
-          <w:sz w:val="24"/>
-          <w:szCs w:val="24"/>
-        </w:rPr>
-        <w:t>kelas</w:t>
-      </w:r>
-      <w:proofErr w:type="spellEnd"/>
-      <w:r>
-        <w:rPr>
-          <w:rFonts w:ascii="Times New Roman" w:hAnsi="Times New Roman" w:cs="Times New Roman"/>
-          <w:sz w:val="24"/>
-          <w:szCs w:val="24"/>
-        </w:rPr>
-        <w:t>}}</w:t>
+      <w:r>
+        <w:rPr>
+          <w:rFonts w:ascii="Times New Roman" w:hAnsi="Times New Roman" w:cs="Times New Roman"/>
+          <w:sz w:val="24"/>
+          <w:szCs w:val="24"/>
+        </w:rPr>
+        <w:t xml:space="preserve">Kelas </w:t>
+      </w:r>
+      <w:r>
+        <w:rPr>
+          <w:rFonts w:ascii="Times New Roman" w:hAnsi="Times New Roman" w:cs="Times New Roman"/>
+          <w:sz w:val="24"/>
+          <w:szCs w:val="24"/>
+        </w:rPr>
+        <w:t>{{kelas}}</w:t>
       </w:r>
     </w:p>
     <w:p>
@@ -697,10 +423,13 @@
           <w:sz w:val="24"/>
           <w:szCs w:val="24"/>
         </w:rPr>
-        <w:t>{{</w:t>
-      </w:r>
-      <w:proofErr w:type="spellStart"/>
-      <w:r>
+        <w:t>{{jurusan}}</w:t>
+      </w:r>
+    </w:p>
+    <w:p>
+      <w:pPr>
+        <w:spacing w:line="360" w:lineRule="auto"/>
+        <w:jc w:val="center"/>
         <w:rPr>
           <w:rFonts w:ascii="Times New Roman" w:hAnsi="Times New Roman" w:cs="Times New Roman"/>
           <w:b/>
@@ -708,9 +437,7 @@
           <w:sz w:val="24"/>
           <w:szCs w:val="24"/>
         </w:rPr>
-        <w:t>jurusan</w:t>
-      </w:r>
-      <w:proofErr w:type="spellEnd"/>
+      </w:pPr>
       <w:r>
         <w:rPr>
           <w:rFonts w:ascii="Times New Roman" w:hAnsi="Times New Roman" w:cs="Times New Roman"/>
@@ -719,7 +446,17 @@
           <w:sz w:val="24"/>
           <w:szCs w:val="24"/>
         </w:rPr>
-        <w:t>}}</w:t>
+        <w:t xml:space="preserve">FAKULTAS </w:t>
+      </w:r>
+      <w:r>
+        <w:rPr>
+          <w:rFonts w:ascii="Times New Roman" w:hAnsi="Times New Roman" w:cs="Times New Roman"/>
+          <w:b/>
+          <w:bCs/>
+          <w:sz w:val="24"/>
+          <w:szCs w:val="24"/>
+        </w:rPr>
+        <w:t>{{fakultas}}</w:t>
       </w:r>
     </w:p>
     <w:p>
@@ -742,7 +479,7 @@
           <w:sz w:val="24"/>
           <w:szCs w:val="24"/>
         </w:rPr>
-        <w:t xml:space="preserve">FAKULTAS </w:t>
+        <w:t xml:space="preserve">UNIVERSITAS </w:t>
       </w:r>
       <w:r>
         <w:rPr>
@@ -752,10 +489,13 @@
           <w:sz w:val="24"/>
           <w:szCs w:val="24"/>
         </w:rPr>
-        <w:t>{{</w:t>
-      </w:r>
-      <w:proofErr w:type="spellStart"/>
-      <w:r>
+        <w:t>{{univ}}</w:t>
+      </w:r>
+    </w:p>
+    <w:p>
+      <w:pPr>
+        <w:spacing w:line="360" w:lineRule="auto"/>
+        <w:jc w:val="center"/>
         <w:rPr>
           <w:rFonts w:ascii="Times New Roman" w:hAnsi="Times New Roman" w:cs="Times New Roman"/>
           <w:b/>
@@ -763,9 +503,7 @@
           <w:sz w:val="24"/>
           <w:szCs w:val="24"/>
         </w:rPr>
-        <w:t>fakultas</w:t>
-      </w:r>
-      <w:proofErr w:type="spellEnd"/>
+      </w:pPr>
       <w:r>
         <w:rPr>
           <w:rFonts w:ascii="Times New Roman" w:hAnsi="Times New Roman" w:cs="Times New Roman"/>
@@ -774,107 +512,7 @@
           <w:sz w:val="24"/>
           <w:szCs w:val="24"/>
         </w:rPr>
-        <w:t>}}</w:t>
-      </w:r>
-    </w:p>
-    <w:p>
-      <w:pPr>
-        <w:spacing w:line="360" w:lineRule="auto"/>
-        <w:jc w:val="center"/>
-        <w:rPr>
-          <w:rFonts w:ascii="Times New Roman" w:hAnsi="Times New Roman" w:cs="Times New Roman"/>
-          <w:b/>
-          <w:bCs/>
-          <w:sz w:val="24"/>
-          <w:szCs w:val="24"/>
-        </w:rPr>
-      </w:pPr>
-      <w:r>
-        <w:rPr>
-          <w:rFonts w:ascii="Times New Roman" w:hAnsi="Times New Roman" w:cs="Times New Roman"/>
-          <w:b/>
-          <w:bCs/>
-          <w:sz w:val="24"/>
-          <w:szCs w:val="24"/>
-        </w:rPr>
-        <w:t xml:space="preserve">UNIVERSITAS </w:t>
-      </w:r>
-      <w:r>
-        <w:rPr>
-          <w:rFonts w:ascii="Times New Roman" w:hAnsi="Times New Roman" w:cs="Times New Roman"/>
-          <w:b/>
-          <w:bCs/>
-          <w:sz w:val="24"/>
-          <w:szCs w:val="24"/>
-        </w:rPr>
-        <w:t>{{</w:t>
-      </w:r>
-      <w:proofErr w:type="spellStart"/>
-      <w:r>
-        <w:rPr>
-          <w:rFonts w:ascii="Times New Roman" w:hAnsi="Times New Roman" w:cs="Times New Roman"/>
-          <w:b/>
-          <w:bCs/>
-          <w:sz w:val="24"/>
-          <w:szCs w:val="24"/>
-        </w:rPr>
-        <w:t>univ</w:t>
-      </w:r>
-      <w:proofErr w:type="spellEnd"/>
-      <w:r>
-        <w:rPr>
-          <w:rFonts w:ascii="Times New Roman" w:hAnsi="Times New Roman" w:cs="Times New Roman"/>
-          <w:b/>
-          <w:bCs/>
-          <w:sz w:val="24"/>
-          <w:szCs w:val="24"/>
-        </w:rPr>
-        <w:t>}}</w:t>
-      </w:r>
-    </w:p>
-    <w:p>
-      <w:pPr>
-        <w:spacing w:line="360" w:lineRule="auto"/>
-        <w:jc w:val="center"/>
-        <w:rPr>
-          <w:rFonts w:ascii="Times New Roman" w:hAnsi="Times New Roman" w:cs="Times New Roman"/>
-          <w:b/>
-          <w:bCs/>
-          <w:sz w:val="24"/>
-          <w:szCs w:val="24"/>
-        </w:rPr>
-      </w:pPr>
-      <w:r>
-        <w:rPr>
-          <w:rFonts w:ascii="Times New Roman" w:hAnsi="Times New Roman" w:cs="Times New Roman"/>
-          <w:b/>
-          <w:bCs/>
-          <w:sz w:val="24"/>
-          <w:szCs w:val="24"/>
-        </w:rPr>
-        <w:t>{{</w:t>
-      </w:r>
-      <w:proofErr w:type="spellStart"/>
-      <w:r>
-        <w:rPr>
-          <w:rFonts w:ascii="Times New Roman" w:hAnsi="Times New Roman" w:cs="Times New Roman"/>
-          <w:b/>
-          <w:bCs/>
-          <w:sz w:val="24"/>
-          <w:szCs w:val="24"/>
-        </w:rPr>
-        <w:t>tahun</w:t>
-      </w:r>
-      <w:proofErr w:type="spellEnd"/>
-      <w:r>
-        <w:rPr>
-          <w:rFonts w:ascii="Times New Roman" w:hAnsi="Times New Roman" w:cs="Times New Roman"/>
-          <w:b/>
-          <w:bCs/>
-          <w:sz w:val="24"/>
-          <w:szCs w:val="24"/>
-        </w:rPr>
-        <w:t>}}</w:t>
+        <w:t>{{tahun}}</w:t>
       </w:r>
     </w:p>
     <w:p>
@@ -963,59 +601,29 @@
         </w:rPr>
         <w:t xml:space="preserve">for </w:t>
       </w:r>
-      <w:proofErr w:type="spellStart"/>
-      <w:r>
-        <w:rPr>
-          <w:rFonts w:ascii="Times New Roman" w:hAnsi="Times New Roman" w:cs="Times New Roman"/>
-          <w:sz w:val="24"/>
-          <w:szCs w:val="24"/>
-        </w:rPr>
-        <w:t>paragraf</w:t>
-      </w:r>
-      <w:proofErr w:type="spellEnd"/>
-      <w:r>
-        <w:rPr>
-          <w:rFonts w:ascii="Times New Roman" w:hAnsi="Times New Roman" w:cs="Times New Roman"/>
-          <w:sz w:val="24"/>
-          <w:szCs w:val="24"/>
-        </w:rPr>
-        <w:t xml:space="preserve"> in </w:t>
-      </w:r>
-      <w:proofErr w:type="spellStart"/>
-      <w:r>
-        <w:rPr>
-          <w:rFonts w:ascii="Times New Roman" w:hAnsi="Times New Roman" w:cs="Times New Roman"/>
-          <w:sz w:val="24"/>
-          <w:szCs w:val="24"/>
-        </w:rPr>
-        <w:t>kata_</w:t>
-      </w:r>
-      <w:proofErr w:type="gramStart"/>
-      <w:r>
-        <w:rPr>
-          <w:rFonts w:ascii="Times New Roman" w:hAnsi="Times New Roman" w:cs="Times New Roman"/>
-          <w:sz w:val="24"/>
-          <w:szCs w:val="24"/>
-        </w:rPr>
-        <w:t>pengantar</w:t>
-      </w:r>
-      <w:r>
-        <w:rPr>
-          <w:rFonts w:ascii="Times New Roman" w:hAnsi="Times New Roman" w:cs="Times New Roman"/>
-          <w:sz w:val="24"/>
-          <w:szCs w:val="24"/>
-        </w:rPr>
-        <w:t>.split</w:t>
-      </w:r>
-      <w:proofErr w:type="spellEnd"/>
-      <w:proofErr w:type="gramEnd"/>
-      <w:r>
-        <w:rPr>
-          <w:rFonts w:ascii="Times New Roman" w:hAnsi="Times New Roman" w:cs="Times New Roman"/>
-          <w:sz w:val="24"/>
-          <w:szCs w:val="24"/>
-        </w:rPr>
-        <w:t>('\n')</w:t>
+      <w:r>
+        <w:rPr>
+          <w:rFonts w:ascii="Times New Roman" w:hAnsi="Times New Roman" w:cs="Times New Roman"/>
+          <w:sz w:val="24"/>
+          <w:szCs w:val="24"/>
+        </w:rPr>
+        <w:t xml:space="preserve">paragraf in </w:t>
+      </w:r>
+      <w:r>
+        <w:rPr>
+          <w:rFonts w:ascii="Times New Roman" w:hAnsi="Times New Roman" w:cs="Times New Roman"/>
+          <w:sz w:val="24"/>
+          <w:szCs w:val="24"/>
+        </w:rPr>
+        <w:t>kata_pengantar</w:t>
+      </w:r>
+      <w:r>
+        <w:rPr>
+          <w:rFonts w:ascii="Times New Roman" w:hAnsi="Times New Roman" w:cs="Times New Roman"/>
+          <w:sz w:val="24"/>
+          <w:szCs w:val="24"/>
+        </w:rPr>
+        <w:t>.split('\n')</w:t>
       </w:r>
       <w:r>
         <w:rPr>
@@ -1037,7 +645,6 @@
           <w:szCs w:val="24"/>
         </w:rPr>
       </w:pPr>
-      <w:proofErr w:type="gramStart"/>
       <w:r>
         <w:rPr>
           <w:rFonts w:ascii="Times New Roman" w:hAnsi="Times New Roman" w:cs="Times New Roman"/>
@@ -1052,26 +659,7 @@
           <w:sz w:val="24"/>
           <w:szCs w:val="24"/>
         </w:rPr>
-        <w:t xml:space="preserve"> </w:t>
-      </w:r>
-      <w:proofErr w:type="spellStart"/>
-      <w:r>
-        <w:rPr>
-          <w:rFonts w:ascii="Times New Roman" w:hAnsi="Times New Roman" w:cs="Times New Roman"/>
-          <w:sz w:val="24"/>
-          <w:szCs w:val="24"/>
-        </w:rPr>
-        <w:t>paragraf</w:t>
-      </w:r>
-      <w:proofErr w:type="spellEnd"/>
-      <w:proofErr w:type="gramEnd"/>
-      <w:r>
-        <w:rPr>
-          <w:rFonts w:ascii="Times New Roman" w:hAnsi="Times New Roman" w:cs="Times New Roman"/>
-          <w:sz w:val="24"/>
-          <w:szCs w:val="24"/>
-        </w:rPr>
-        <w:t xml:space="preserve"> </w:t>
+        <w:t xml:space="preserve"> paragraf </w:t>
       </w:r>
       <w:r>
         <w:rPr>
@@ -1115,16 +703,7 @@
           <w:sz w:val="24"/>
           <w:szCs w:val="24"/>
         </w:rPr>
-        <w:t xml:space="preserve"> </w:t>
-      </w:r>
-      <w:proofErr w:type="spellStart"/>
-      <w:r>
-        <w:rPr>
-          <w:rFonts w:ascii="Times New Roman" w:hAnsi="Times New Roman" w:cs="Times New Roman"/>
-          <w:sz w:val="24"/>
-          <w:szCs w:val="24"/>
-        </w:rPr>
-        <w:t>end</w:t>
+        <w:t xml:space="preserve"> end</w:t>
       </w:r>
       <w:r>
         <w:rPr>
@@ -1134,7 +713,6 @@
         </w:rPr>
         <w:t>for</w:t>
       </w:r>
-      <w:proofErr w:type="spellEnd"/>
       <w:r>
         <w:rPr>
           <w:rFonts w:ascii="Times New Roman" w:hAnsi="Times New Roman" w:cs="Times New Roman"/>
@@ -1168,21 +746,7 @@
         <w:rPr>
           <w:rStyle w:val="selectable-text1"/>
         </w:rPr>
-        <w:t>{{</w:t>
-      </w:r>
-      <w:proofErr w:type="spellStart"/>
-      <w:r>
-        <w:rPr>
-          <w:rStyle w:val="selectable-text1"/>
-        </w:rPr>
-        <w:t>formatted_date</w:t>
-      </w:r>
-      <w:proofErr w:type="spellEnd"/>
-      <w:r>
-        <w:rPr>
-          <w:rStyle w:val="selectable-text1"/>
-        </w:rPr>
-        <w:t>}}</w:t>
+        <w:t>{{formatted_date}}</w:t>
       </w:r>
     </w:p>
     <w:p>
@@ -1213,16 +777,8 @@
         <w:rPr>
           <w:rStyle w:val="selectable-text1"/>
         </w:rPr>
-        <w:t xml:space="preserve">                                                                                    </w:t>
-      </w:r>
-      <w:proofErr w:type="spellStart"/>
-      <w:r>
-        <w:rPr>
-          <w:rStyle w:val="selectable-text1"/>
-        </w:rPr>
-        <w:t>Penulis</w:t>
-      </w:r>
-      <w:proofErr w:type="spellEnd"/>
+        <w:t xml:space="preserve">                                                                                    Penulis</w:t>
+      </w:r>
     </w:p>
     <w:p>
       <w:pPr>
@@ -1318,14 +874,9 @@
       </w:r>
       <w:bookmarkStart w:id="5" w:name="_Toc177446499"/>
       <w:r>
-        <w:t xml:space="preserve">Latar </w:t>
-      </w:r>
-      <w:proofErr w:type="spellStart"/>
-      <w:r>
-        <w:t>Bekalang</w:t>
+        <w:t>Latar Bekalang</w:t>
       </w:r>
       <w:bookmarkEnd w:id="5"/>
-      <w:proofErr w:type="spellEnd"/>
     </w:p>
     <w:p>
       <w:pPr>
@@ -1346,77 +897,45 @@
         </w:rPr>
         <w:t xml:space="preserve">{%- for </w:t>
       </w:r>
-      <w:proofErr w:type="spellStart"/>
-      <w:r>
-        <w:rPr>
-          <w:rFonts w:ascii="Times New Roman" w:hAnsi="Times New Roman" w:cs="Times New Roman"/>
-          <w:sz w:val="24"/>
-          <w:szCs w:val="24"/>
-        </w:rPr>
-        <w:t>paragraf</w:t>
-      </w:r>
-      <w:proofErr w:type="spellEnd"/>
-      <w:r>
-        <w:rPr>
-          <w:rFonts w:ascii="Times New Roman" w:hAnsi="Times New Roman" w:cs="Times New Roman"/>
-          <w:sz w:val="24"/>
-          <w:szCs w:val="24"/>
-        </w:rPr>
-        <w:t xml:space="preserve"> in </w:t>
-      </w:r>
-      <w:proofErr w:type="spellStart"/>
-      <w:r>
-        <w:rPr>
-          <w:rFonts w:ascii="Times New Roman" w:hAnsi="Times New Roman" w:cs="Times New Roman"/>
-          <w:sz w:val="24"/>
-          <w:szCs w:val="24"/>
-        </w:rPr>
-        <w:t>bab.</w:t>
-      </w:r>
-      <w:proofErr w:type="gramStart"/>
-      <w:r>
-        <w:rPr>
-          <w:rFonts w:ascii="Times New Roman" w:hAnsi="Times New Roman" w:cs="Times New Roman"/>
-          <w:sz w:val="24"/>
-          <w:szCs w:val="24"/>
-        </w:rPr>
-        <w:t>I.latar</w:t>
-      </w:r>
-      <w:proofErr w:type="gramEnd"/>
-      <w:r>
-        <w:rPr>
-          <w:rFonts w:ascii="Times New Roman" w:hAnsi="Times New Roman" w:cs="Times New Roman"/>
-          <w:sz w:val="24"/>
-          <w:szCs w:val="24"/>
-        </w:rPr>
-        <w:t>_</w:t>
-      </w:r>
-      <w:proofErr w:type="gramStart"/>
-      <w:r>
-        <w:rPr>
-          <w:rFonts w:ascii="Times New Roman" w:hAnsi="Times New Roman" w:cs="Times New Roman"/>
-          <w:sz w:val="24"/>
-          <w:szCs w:val="24"/>
-        </w:rPr>
-        <w:t>belakang</w:t>
-      </w:r>
-      <w:r>
-        <w:rPr>
-          <w:rFonts w:ascii="Times New Roman" w:hAnsi="Times New Roman" w:cs="Times New Roman"/>
-          <w:sz w:val="24"/>
-          <w:szCs w:val="24"/>
-        </w:rPr>
-        <w:t>.split</w:t>
-      </w:r>
-      <w:proofErr w:type="spellEnd"/>
-      <w:proofErr w:type="gramEnd"/>
-      <w:r>
-        <w:rPr>
-          <w:rFonts w:ascii="Times New Roman" w:hAnsi="Times New Roman" w:cs="Times New Roman"/>
-          <w:sz w:val="24"/>
-          <w:szCs w:val="24"/>
-        </w:rPr>
-        <w:t>('\n</w:t>
+      <w:r>
+        <w:rPr>
+          <w:rFonts w:ascii="Times New Roman" w:hAnsi="Times New Roman" w:cs="Times New Roman"/>
+          <w:sz w:val="24"/>
+          <w:szCs w:val="24"/>
+        </w:rPr>
+        <w:t xml:space="preserve">paragraf in </w:t>
+      </w:r>
+      <w:r>
+        <w:rPr>
+          <w:rFonts w:ascii="Times New Roman" w:hAnsi="Times New Roman" w:cs="Times New Roman"/>
+          <w:sz w:val="24"/>
+          <w:szCs w:val="24"/>
+        </w:rPr>
+        <w:t>bab.I.</w:t>
+      </w:r>
+      <w:r>
+        <w:rPr>
+          <w:rFonts w:ascii="Times New Roman" w:hAnsi="Times New Roman" w:cs="Times New Roman"/>
+          <w:sz w:val="24"/>
+          <w:szCs w:val="24"/>
+        </w:rPr>
+        <w:t>subbab[0].content</w:t>
+      </w:r>
+      <w:r>
+        <w:rPr>
+          <w:rFonts w:ascii="Times New Roman" w:hAnsi="Times New Roman" w:cs="Times New Roman"/>
+          <w:sz w:val="24"/>
+          <w:szCs w:val="24"/>
+        </w:rPr>
+        <w:t>[0].isi</w:t>
+      </w:r>
+      <w:r>
+        <w:rPr>
+          <w:rFonts w:ascii="Times New Roman" w:hAnsi="Times New Roman" w:cs="Times New Roman"/>
+          <w:sz w:val="24"/>
+          <w:szCs w:val="24"/>
+        </w:rPr>
+        <w:t>.split('\n</w:t>
       </w:r>
       <w:r>
         <w:rPr>
@@ -1454,26 +973,14 @@
           <w:szCs w:val="24"/>
         </w:rPr>
       </w:pPr>
-      <w:proofErr w:type="gramStart"/>
-      <w:r>
-        <w:rPr>
-          <w:rFonts w:ascii="Times New Roman" w:hAnsi="Times New Roman" w:cs="Times New Roman"/>
-          <w:sz w:val="24"/>
-          <w:szCs w:val="24"/>
-        </w:rPr>
-        <w:t xml:space="preserve">{{ </w:t>
-      </w:r>
-      <w:proofErr w:type="spellStart"/>
-      <w:r>
-        <w:rPr>
-          <w:rFonts w:ascii="Times New Roman" w:hAnsi="Times New Roman" w:cs="Times New Roman"/>
-          <w:sz w:val="24"/>
-          <w:szCs w:val="24"/>
-        </w:rPr>
-        <w:t>paragraf</w:t>
-      </w:r>
-      <w:proofErr w:type="spellEnd"/>
-      <w:proofErr w:type="gramEnd"/>
+      <w:r>
+        <w:rPr>
+          <w:rFonts w:ascii="Times New Roman" w:hAnsi="Times New Roman" w:cs="Times New Roman"/>
+          <w:sz w:val="24"/>
+          <w:szCs w:val="24"/>
+        </w:rPr>
+        <w:t>{{ paragraf</w:t>
+      </w:r>
       <w:r>
         <w:rPr>
           <w:rFonts w:ascii="Times New Roman" w:hAnsi="Times New Roman" w:cs="Times New Roman"/>
@@ -1508,25 +1015,7 @@
           <w:sz w:val="24"/>
           <w:szCs w:val="24"/>
         </w:rPr>
-        <w:t xml:space="preserve">{%- </w:t>
-      </w:r>
-      <w:proofErr w:type="spellStart"/>
-      <w:r>
-        <w:rPr>
-          <w:rFonts w:ascii="Times New Roman" w:hAnsi="Times New Roman" w:cs="Times New Roman"/>
-          <w:sz w:val="24"/>
-          <w:szCs w:val="24"/>
-        </w:rPr>
-        <w:t>endfor</w:t>
-      </w:r>
-      <w:proofErr w:type="spellEnd"/>
-      <w:r>
-        <w:rPr>
-          <w:rFonts w:ascii="Times New Roman" w:hAnsi="Times New Roman" w:cs="Times New Roman"/>
-          <w:sz w:val="24"/>
-          <w:szCs w:val="24"/>
-        </w:rPr>
-        <w:t xml:space="preserve"> %}</w:t>
+        <w:t>{%- endfor %}</w:t>
       </w:r>
     </w:p>
     <w:p>
@@ -1537,20 +1026,10 @@
         <w:t xml:space="preserve">  </w:t>
       </w:r>
       <w:bookmarkStart w:id="6" w:name="_Toc177446500"/>
-      <w:proofErr w:type="spellStart"/>
-      <w:r>
-        <w:t>Rumusan</w:t>
-      </w:r>
-      <w:proofErr w:type="spellEnd"/>
-      <w:r>
-        <w:t xml:space="preserve"> </w:t>
-      </w:r>
-      <w:proofErr w:type="spellStart"/>
-      <w:r>
-        <w:t>Masalah</w:t>
+      <w:r>
+        <w:t>Rumusan Masalah</w:t>
       </w:r>
       <w:bookmarkEnd w:id="6"/>
-      <w:proofErr w:type="spellEnd"/>
     </w:p>
     <w:p>
       <w:r>
@@ -1560,26 +1039,25 @@
         <w:t>-</w:t>
       </w:r>
       <w:r>
-        <w:t xml:space="preserve"> for r in </w:t>
-      </w:r>
-      <w:proofErr w:type="spellStart"/>
-      <w:r>
-        <w:t>bab.</w:t>
-      </w:r>
-      <w:proofErr w:type="gramStart"/>
+        <w:t xml:space="preserve"> for r in bab.</w:t>
+      </w:r>
       <w:r>
         <w:t>I</w:t>
       </w:r>
       <w:r>
-        <w:t>.rumusan</w:t>
-      </w:r>
-      <w:proofErr w:type="gramEnd"/>
-      <w:r>
-        <w:t>_masalah</w:t>
-      </w:r>
-      <w:proofErr w:type="spellEnd"/>
-      <w:r>
-        <w:t xml:space="preserve"> %}</w:t>
+        <w:t>.</w:t>
+      </w:r>
+      <w:r>
+        <w:t>subbab[1].content</w:t>
+      </w:r>
+      <w:r>
+        <w:t>[0]</w:t>
+      </w:r>
+      <w:r>
+        <w:t xml:space="preserve">["items"] </w:t>
+      </w:r>
+      <w:r>
+        <w:t>%}</w:t>
       </w:r>
     </w:p>
     <w:p>
@@ -1654,25 +1132,7 @@
           <w:sz w:val="24"/>
           <w:szCs w:val="24"/>
         </w:rPr>
-        <w:t xml:space="preserve"> </w:t>
-      </w:r>
-      <w:proofErr w:type="spellStart"/>
-      <w:r>
-        <w:rPr>
-          <w:rFonts w:ascii="Times New Roman" w:hAnsi="Times New Roman" w:cs="Times New Roman"/>
-          <w:sz w:val="24"/>
-          <w:szCs w:val="24"/>
-        </w:rPr>
-        <w:t>endfor</w:t>
-      </w:r>
-      <w:proofErr w:type="spellEnd"/>
-      <w:r>
-        <w:rPr>
-          <w:rFonts w:ascii="Times New Roman" w:hAnsi="Times New Roman" w:cs="Times New Roman"/>
-          <w:sz w:val="24"/>
-          <w:szCs w:val="24"/>
-        </w:rPr>
-        <w:t xml:space="preserve"> %}</w:t>
+        <w:t xml:space="preserve"> endfor %}</w:t>
       </w:r>
     </w:p>
     <w:p>
@@ -1696,24 +1156,14 @@
         <w:t>-</w:t>
       </w:r>
       <w:r>
-        <w:t xml:space="preserve"> </w:t>
-      </w:r>
-      <w:proofErr w:type="spellStart"/>
-      <w:r>
-        <w:t xml:space="preserve">for </w:t>
+        <w:t xml:space="preserve"> for </w:t>
       </w:r>
       <w:r>
         <w:t>t</w:t>
       </w:r>
-      <w:proofErr w:type="spellEnd"/>
-      <w:r>
-        <w:t xml:space="preserve"> in </w:t>
-      </w:r>
-      <w:proofErr w:type="spellStart"/>
-      <w:r>
-        <w:t>bab.</w:t>
-      </w:r>
-      <w:proofErr w:type="gramStart"/>
+      <w:r>
+        <w:t xml:space="preserve"> in bab.</w:t>
+      </w:r>
       <w:r>
         <w:t>I</w:t>
       </w:r>
@@ -1721,12 +1171,16 @@
         <w:t>.</w:t>
       </w:r>
       <w:r>
-        <w:t>tujuan</w:t>
-      </w:r>
-      <w:proofErr w:type="spellEnd"/>
-      <w:proofErr w:type="gramEnd"/>
-      <w:r>
-        <w:t xml:space="preserve"> %}</w:t>
+        <w:t>subbab[2].content</w:t>
+      </w:r>
+      <w:r>
+        <w:t>[0]</w:t>
+      </w:r>
+      <w:r>
+        <w:t xml:space="preserve">["items"] </w:t>
+      </w:r>
+      <w:r>
+        <w:t>%}</w:t>
       </w:r>
     </w:p>
     <w:p>
@@ -1785,25 +1239,7 @@
           <w:sz w:val="24"/>
           <w:szCs w:val="24"/>
         </w:rPr>
-        <w:t xml:space="preserve"> </w:t>
-      </w:r>
-      <w:proofErr w:type="spellStart"/>
-      <w:r>
-        <w:rPr>
-          <w:rFonts w:ascii="Times New Roman" w:hAnsi="Times New Roman" w:cs="Times New Roman"/>
-          <w:sz w:val="24"/>
-          <w:szCs w:val="24"/>
-        </w:rPr>
-        <w:t>endfor</w:t>
-      </w:r>
-      <w:proofErr w:type="spellEnd"/>
-      <w:r>
-        <w:rPr>
-          <w:rFonts w:ascii="Times New Roman" w:hAnsi="Times New Roman" w:cs="Times New Roman"/>
-          <w:sz w:val="24"/>
-          <w:szCs w:val="24"/>
-        </w:rPr>
-        <w:t xml:space="preserve"> %}</w:t>
+        <w:t xml:space="preserve"> endfor %}</w:t>
       </w:r>
     </w:p>
     <w:p>
@@ -1861,29 +1297,7 @@
         <w:rPr>
           <w:rFonts w:ascii="Times New Roman" w:hAnsi="Times New Roman" w:cs="Times New Roman"/>
         </w:rPr>
-        <w:t xml:space="preserve">{% for sub in </w:t>
-      </w:r>
-      <w:proofErr w:type="spellStart"/>
-      <w:r>
-        <w:rPr>
-          <w:rFonts w:ascii="Times New Roman" w:hAnsi="Times New Roman" w:cs="Times New Roman"/>
-        </w:rPr>
-        <w:t>bab.</w:t>
-      </w:r>
-      <w:proofErr w:type="gramStart"/>
-      <w:r>
-        <w:rPr>
-          <w:rFonts w:ascii="Times New Roman" w:hAnsi="Times New Roman" w:cs="Times New Roman"/>
-        </w:rPr>
-        <w:t>II.subbab</w:t>
-      </w:r>
-      <w:proofErr w:type="spellEnd"/>
-      <w:proofErr w:type="gramEnd"/>
-      <w:r>
-        <w:rPr>
-          <w:rFonts w:ascii="Times New Roman" w:hAnsi="Times New Roman" w:cs="Times New Roman"/>
-        </w:rPr>
-        <w:t xml:space="preserve"> %}</w:t>
+        <w:t>{% for sub in bab.II.subbab %}</w:t>
       </w:r>
     </w:p>
     <w:p>
@@ -1901,13 +1315,9 @@
       <w:r>
         <w:t>{{</w:t>
       </w:r>
-      <w:proofErr w:type="spellStart"/>
-      <w:proofErr w:type="gramStart"/>
       <w:r>
         <w:t>sub.judul</w:t>
       </w:r>
-      <w:proofErr w:type="spellEnd"/>
-      <w:proofErr w:type="gramEnd"/>
       <w:r>
         <w:t>}}</w:t>
       </w:r>
@@ -1920,17 +1330,7 @@
         <w:t>-</w:t>
       </w:r>
       <w:r>
-        <w:t xml:space="preserve"> for c in </w:t>
-      </w:r>
-      <w:proofErr w:type="spellStart"/>
-      <w:proofErr w:type="gramStart"/>
-      <w:r>
-        <w:t>sub.content</w:t>
-      </w:r>
-      <w:proofErr w:type="spellEnd"/>
-      <w:proofErr w:type="gramEnd"/>
-      <w:r>
-        <w:t xml:space="preserve"> %}</w:t>
+        <w:t xml:space="preserve"> for c in sub.content %}</w:t>
       </w:r>
     </w:p>
     <w:p>
@@ -1941,17 +1341,7 @@
         <w:t>-</w:t>
       </w:r>
       <w:r>
-        <w:t xml:space="preserve"> if </w:t>
-      </w:r>
-      <w:proofErr w:type="spellStart"/>
-      <w:proofErr w:type="gramStart"/>
-      <w:r>
-        <w:t>c.type</w:t>
-      </w:r>
-      <w:proofErr w:type="spellEnd"/>
-      <w:proofErr w:type="gramEnd"/>
-      <w:r>
-        <w:t xml:space="preserve"> == "text" %}</w:t>
+        <w:t xml:space="preserve"> if c.type == "text" %}</w:t>
       </w:r>
     </w:p>
     <w:p>
@@ -1972,59 +1362,29 @@
         </w:rPr>
         <w:t xml:space="preserve">{%- for </w:t>
       </w:r>
-      <w:proofErr w:type="spellStart"/>
-      <w:r>
-        <w:rPr>
-          <w:rFonts w:ascii="Times New Roman" w:hAnsi="Times New Roman" w:cs="Times New Roman"/>
-          <w:sz w:val="24"/>
-          <w:szCs w:val="24"/>
-        </w:rPr>
-        <w:t>paragraf</w:t>
-      </w:r>
-      <w:proofErr w:type="spellEnd"/>
-      <w:r>
-        <w:rPr>
-          <w:rFonts w:ascii="Times New Roman" w:hAnsi="Times New Roman" w:cs="Times New Roman"/>
-          <w:sz w:val="24"/>
-          <w:szCs w:val="24"/>
-        </w:rPr>
-        <w:t xml:space="preserve"> in</w:t>
-      </w:r>
-      <w:r>
-        <w:rPr>
-          <w:rFonts w:ascii="Times New Roman" w:hAnsi="Times New Roman" w:cs="Times New Roman"/>
-          <w:sz w:val="24"/>
-          <w:szCs w:val="24"/>
-        </w:rPr>
-        <w:t xml:space="preserve"> </w:t>
-      </w:r>
-      <w:proofErr w:type="spellStart"/>
-      <w:proofErr w:type="gramStart"/>
-      <w:r>
-        <w:rPr>
-          <w:rFonts w:ascii="Times New Roman" w:hAnsi="Times New Roman" w:cs="Times New Roman"/>
-          <w:sz w:val="24"/>
-          <w:szCs w:val="24"/>
-        </w:rPr>
-        <w:t>c.isi</w:t>
-      </w:r>
-      <w:r>
-        <w:rPr>
-          <w:rFonts w:ascii="Times New Roman" w:hAnsi="Times New Roman" w:cs="Times New Roman"/>
-          <w:sz w:val="24"/>
-          <w:szCs w:val="24"/>
-        </w:rPr>
-        <w:t>.split</w:t>
-      </w:r>
-      <w:proofErr w:type="spellEnd"/>
-      <w:proofErr w:type="gramEnd"/>
-      <w:r>
-        <w:rPr>
-          <w:rFonts w:ascii="Times New Roman" w:hAnsi="Times New Roman" w:cs="Times New Roman"/>
-          <w:sz w:val="24"/>
-          <w:szCs w:val="24"/>
-        </w:rPr>
-        <w:t>('\n')</w:t>
+      <w:r>
+        <w:rPr>
+          <w:rFonts w:ascii="Times New Roman" w:hAnsi="Times New Roman" w:cs="Times New Roman"/>
+          <w:sz w:val="24"/>
+          <w:szCs w:val="24"/>
+        </w:rPr>
+        <w:t>paragraf in</w:t>
+      </w:r>
+      <w:r>
+        <w:rPr>
+          <w:rFonts w:ascii="Times New Roman" w:hAnsi="Times New Roman" w:cs="Times New Roman"/>
+          <w:sz w:val="24"/>
+          <w:szCs w:val="24"/>
+        </w:rPr>
+        <w:t xml:space="preserve"> c.isi</w:t>
+      </w:r>
+      <w:r>
+        <w:rPr>
+          <w:rFonts w:ascii="Times New Roman" w:hAnsi="Times New Roman" w:cs="Times New Roman"/>
+          <w:sz w:val="24"/>
+          <w:szCs w:val="24"/>
+        </w:rPr>
+        <w:t>.split('\n')</w:t>
       </w:r>
       <w:r>
         <w:rPr>
@@ -2046,7 +1406,6 @@
           <w:szCs w:val="24"/>
         </w:rPr>
       </w:pPr>
-      <w:proofErr w:type="gramStart"/>
       <w:r>
         <w:rPr>
           <w:rFonts w:ascii="Times New Roman" w:hAnsi="Times New Roman" w:cs="Times New Roman"/>
@@ -2061,19 +1420,8 @@
           <w:sz w:val="24"/>
           <w:szCs w:val="24"/>
         </w:rPr>
-        <w:t xml:space="preserve"> </w:t>
-      </w:r>
-      <w:proofErr w:type="spellStart"/>
-      <w:r>
-        <w:rPr>
-          <w:rFonts w:ascii="Times New Roman" w:hAnsi="Times New Roman" w:cs="Times New Roman"/>
-          <w:sz w:val="24"/>
-          <w:szCs w:val="24"/>
-        </w:rPr>
-        <w:t>paragraf</w:t>
-      </w:r>
-      <w:proofErr w:type="spellEnd"/>
-      <w:proofErr w:type="gramEnd"/>
+        <w:t xml:space="preserve"> paragraf</w:t>
+      </w:r>
       <w:r>
         <w:rPr>
           <w:rFonts w:ascii="Times New Roman" w:hAnsi="Times New Roman" w:cs="Times New Roman"/>
@@ -2099,25 +1447,7 @@
           <w:sz w:val="24"/>
           <w:szCs w:val="24"/>
         </w:rPr>
-        <w:t xml:space="preserve">{%- </w:t>
-      </w:r>
-      <w:proofErr w:type="spellStart"/>
-      <w:r>
-        <w:rPr>
-          <w:rFonts w:ascii="Times New Roman" w:hAnsi="Times New Roman" w:cs="Times New Roman"/>
-          <w:sz w:val="24"/>
-          <w:szCs w:val="24"/>
-        </w:rPr>
-        <w:t>endfor</w:t>
-      </w:r>
-      <w:proofErr w:type="spellEnd"/>
-      <w:r>
-        <w:rPr>
-          <w:rFonts w:ascii="Times New Roman" w:hAnsi="Times New Roman" w:cs="Times New Roman"/>
-          <w:sz w:val="24"/>
-          <w:szCs w:val="24"/>
-        </w:rPr>
-        <w:t xml:space="preserve"> %}</w:t>
+        <w:t>{%- endfor %}</w:t>
       </w:r>
     </w:p>
     <w:p>
@@ -2132,25 +1462,7 @@
         <w:t>-</w:t>
       </w:r>
       <w:r>
-        <w:t xml:space="preserve"> </w:t>
-      </w:r>
-      <w:proofErr w:type="spellStart"/>
-      <w:r>
-        <w:t>elif</w:t>
-      </w:r>
-      <w:proofErr w:type="spellEnd"/>
-      <w:r>
-        <w:t xml:space="preserve"> </w:t>
-      </w:r>
-      <w:proofErr w:type="spellStart"/>
-      <w:proofErr w:type="gramStart"/>
-      <w:r>
-        <w:t>c.type</w:t>
-      </w:r>
-      <w:proofErr w:type="spellEnd"/>
-      <w:proofErr w:type="gramEnd"/>
-      <w:r>
-        <w:t xml:space="preserve"> == "list" %}</w:t>
+        <w:t xml:space="preserve"> elif c.type == "list" %}</w:t>
       </w:r>
     </w:p>
     <w:p>
@@ -2165,20 +1477,7 @@
         <w:t>-</w:t>
       </w:r>
       <w:r>
-        <w:t xml:space="preserve"> if </w:t>
-      </w:r>
-      <w:proofErr w:type="spellStart"/>
-      <w:proofErr w:type="gramStart"/>
-      <w:r>
-        <w:t>c.title</w:t>
-      </w:r>
-      <w:proofErr w:type="gramEnd"/>
-      <w:r>
-        <w:t>_items</w:t>
-      </w:r>
-      <w:proofErr w:type="spellEnd"/>
-      <w:r>
-        <w:t xml:space="preserve"> is not none %}</w:t>
+        <w:t xml:space="preserve"> if c.title_items is not none %}</w:t>
       </w:r>
     </w:p>
     <w:p>
@@ -2192,7 +1491,6 @@
           <w:szCs w:val="24"/>
         </w:rPr>
       </w:pPr>
-      <w:proofErr w:type="gramStart"/>
       <w:r>
         <w:rPr>
           <w:rFonts w:ascii="Times New Roman" w:hAnsi="Times New Roman" w:cs="Times New Roman"/>
@@ -2209,34 +1507,14 @@
         </w:rPr>
         <w:t xml:space="preserve"> </w:t>
       </w:r>
-      <w:proofErr w:type="spellStart"/>
-      <w:r>
-        <w:rPr>
-          <w:rFonts w:ascii="Times New Roman" w:hAnsi="Times New Roman" w:cs="Times New Roman"/>
-          <w:sz w:val="24"/>
-          <w:szCs w:val="24"/>
-        </w:rPr>
-        <w:t>c</w:t>
-      </w:r>
-      <w:proofErr w:type="gramEnd"/>
-      <w:r>
-        <w:rPr>
-          <w:rFonts w:ascii="Times New Roman" w:hAnsi="Times New Roman" w:cs="Times New Roman"/>
-          <w:sz w:val="24"/>
-          <w:szCs w:val="24"/>
-        </w:rPr>
-        <w:t>.title_</w:t>
-      </w:r>
-      <w:proofErr w:type="gramStart"/>
-      <w:r>
-        <w:rPr>
-          <w:rFonts w:ascii="Times New Roman" w:hAnsi="Times New Roman" w:cs="Times New Roman"/>
-          <w:sz w:val="24"/>
-          <w:szCs w:val="24"/>
-        </w:rPr>
-        <w:t>items</w:t>
-      </w:r>
-      <w:proofErr w:type="spellEnd"/>
+      <w:r>
+        <w:rPr>
+          <w:rFonts w:ascii="Times New Roman" w:hAnsi="Times New Roman" w:cs="Times New Roman"/>
+          <w:sz w:val="24"/>
+          <w:szCs w:val="24"/>
+        </w:rPr>
+        <w:t>c.title_items</w:t>
+      </w:r>
       <w:r>
         <w:rPr>
           <w:rFonts w:ascii="Times New Roman" w:hAnsi="Times New Roman" w:cs="Times New Roman"/>
@@ -2251,16 +1529,7 @@
           <w:sz w:val="24"/>
           <w:szCs w:val="24"/>
         </w:rPr>
-        <w:t>}</w:t>
-      </w:r>
-      <w:proofErr w:type="gramEnd"/>
-      <w:r>
-        <w:rPr>
-          <w:rFonts w:ascii="Times New Roman" w:hAnsi="Times New Roman" w:cs="Times New Roman"/>
-          <w:sz w:val="24"/>
-          <w:szCs w:val="24"/>
-        </w:rPr>
-        <w:t>}</w:t>
+        <w:t>}}</w:t>
       </w:r>
     </w:p>
     <w:p>
@@ -2296,21 +1565,13 @@
         <w:t>[</w:t>
       </w:r>
       <w:r>
-        <w:t>"items</w:t>
-      </w:r>
-      <w:proofErr w:type="gramStart"/>
-      <w:r>
-        <w:t>"</w:t>
+        <w:t>"items"</w:t>
       </w:r>
       <w:r>
         <w:t>]</w:t>
       </w:r>
       <w:r>
-        <w:t>%</w:t>
-      </w:r>
-      <w:proofErr w:type="gramEnd"/>
-      <w:r>
-        <w:t>}</w:t>
+        <w:t>%}</w:t>
       </w:r>
     </w:p>
     <w:p>
@@ -2350,15 +1611,7 @@
         <w:t>-</w:t>
       </w:r>
       <w:r>
-        <w:t xml:space="preserve"> </w:t>
-      </w:r>
-      <w:proofErr w:type="spellStart"/>
-      <w:r>
-        <w:t>endfor</w:t>
-      </w:r>
-      <w:proofErr w:type="spellEnd"/>
-      <w:r>
-        <w:t xml:space="preserve"> %}</w:t>
+        <w:t xml:space="preserve"> endfor %}</w:t>
       </w:r>
     </w:p>
     <w:p>
@@ -2373,33 +1626,7 @@
         <w:t>-</w:t>
       </w:r>
       <w:r>
-        <w:t xml:space="preserve"> </w:t>
-      </w:r>
-      <w:proofErr w:type="spellStart"/>
-      <w:r>
-        <w:t>elif</w:t>
-      </w:r>
-      <w:proofErr w:type="spellEnd"/>
-      <w:r>
-        <w:t xml:space="preserve"> </w:t>
-      </w:r>
-      <w:proofErr w:type="spellStart"/>
-      <w:proofErr w:type="gramStart"/>
-      <w:r>
-        <w:t>c.type</w:t>
-      </w:r>
-      <w:proofErr w:type="spellEnd"/>
-      <w:proofErr w:type="gramEnd"/>
-      <w:r>
-        <w:t xml:space="preserve"> == "</w:t>
-      </w:r>
-      <w:proofErr w:type="spellStart"/>
-      <w:r>
-        <w:t>subsub</w:t>
-      </w:r>
-      <w:proofErr w:type="spellEnd"/>
-      <w:r>
-        <w:t>" %}</w:t>
+        <w:t xml:space="preserve"> elif c.type == "subsub" %}</w:t>
       </w:r>
     </w:p>
     <w:p>
@@ -2407,17 +1634,7 @@
         <w:pStyle w:val="Judul3"/>
       </w:pPr>
       <w:r>
-        <w:t>{{</w:t>
-      </w:r>
-      <w:proofErr w:type="spellStart"/>
-      <w:proofErr w:type="gramStart"/>
-      <w:r>
-        <w:t>c.judul</w:t>
-      </w:r>
-      <w:proofErr w:type="spellEnd"/>
-      <w:proofErr w:type="gramEnd"/>
-      <w:r>
-        <w:t>}}</w:t>
+        <w:t>{{c.judul}}</w:t>
       </w:r>
     </w:p>
     <w:p>
@@ -2425,25 +1642,7 @@
         <w:ind w:left="1429"/>
       </w:pPr>
       <w:r>
-        <w:t xml:space="preserve">{%- for </w:t>
-      </w:r>
-      <w:proofErr w:type="spellStart"/>
-      <w:r>
-        <w:t>paragraf</w:t>
-      </w:r>
-      <w:proofErr w:type="spellEnd"/>
-      <w:r>
-        <w:t xml:space="preserve"> in </w:t>
-      </w:r>
-      <w:proofErr w:type="spellStart"/>
-      <w:proofErr w:type="gramStart"/>
-      <w:r>
-        <w:t>c.isi.split</w:t>
-      </w:r>
-      <w:proofErr w:type="spellEnd"/>
-      <w:proofErr w:type="gramEnd"/>
-      <w:r>
-        <w:t>('\n') %}</w:t>
+        <w:t>{%- for paragraf in c.isi.split('\n') %}</w:t>
       </w:r>
     </w:p>
     <w:p>
@@ -2457,7 +1656,6 @@
           <w:szCs w:val="24"/>
         </w:rPr>
       </w:pPr>
-      <w:proofErr w:type="gramStart"/>
       <w:r>
         <w:rPr>
           <w:rFonts w:ascii="Times New Roman" w:hAnsi="Times New Roman" w:cs="Times New Roman"/>
@@ -2474,7 +1672,6 @@
         </w:rPr>
         <w:t xml:space="preserve"> </w:t>
       </w:r>
-      <w:proofErr w:type="spellStart"/>
       <w:r>
         <w:rPr>
           <w:rFonts w:ascii="Times New Roman" w:hAnsi="Times New Roman" w:cs="Times New Roman"/>
@@ -2483,8 +1680,6 @@
         </w:rPr>
         <w:t>paragraf</w:t>
       </w:r>
-      <w:proofErr w:type="spellEnd"/>
-      <w:proofErr w:type="gramEnd"/>
       <w:r>
         <w:rPr>
           <w:rFonts w:ascii="Times New Roman" w:hAnsi="Times New Roman" w:cs="Times New Roman"/>
@@ -2519,25 +1714,7 @@
           <w:sz w:val="24"/>
           <w:szCs w:val="24"/>
         </w:rPr>
-        <w:t xml:space="preserve">{%- </w:t>
-      </w:r>
-      <w:proofErr w:type="spellStart"/>
-      <w:r>
-        <w:rPr>
-          <w:rFonts w:ascii="Times New Roman" w:hAnsi="Times New Roman" w:cs="Times New Roman"/>
-          <w:sz w:val="24"/>
-          <w:szCs w:val="24"/>
-        </w:rPr>
-        <w:t>endfor</w:t>
-      </w:r>
-      <w:proofErr w:type="spellEnd"/>
-      <w:r>
-        <w:rPr>
-          <w:rFonts w:ascii="Times New Roman" w:hAnsi="Times New Roman" w:cs="Times New Roman"/>
-          <w:sz w:val="24"/>
-          <w:szCs w:val="24"/>
-        </w:rPr>
-        <w:t xml:space="preserve"> %}</w:t>
+        <w:t>{%- endfor %}</w:t>
       </w:r>
     </w:p>
     <w:p>
@@ -2607,25 +1784,7 @@
           <w:sz w:val="24"/>
           <w:szCs w:val="24"/>
         </w:rPr>
-        <w:t xml:space="preserve"> </w:t>
-      </w:r>
-      <w:proofErr w:type="spellStart"/>
-      <w:r>
-        <w:rPr>
-          <w:rFonts w:ascii="Times New Roman" w:hAnsi="Times New Roman" w:cs="Times New Roman"/>
-          <w:sz w:val="24"/>
-          <w:szCs w:val="24"/>
-        </w:rPr>
-        <w:t>endfor</w:t>
-      </w:r>
-      <w:proofErr w:type="spellEnd"/>
-      <w:r>
-        <w:rPr>
-          <w:rFonts w:ascii="Times New Roman" w:hAnsi="Times New Roman" w:cs="Times New Roman"/>
-          <w:sz w:val="24"/>
-          <w:szCs w:val="24"/>
-        </w:rPr>
-        <w:t xml:space="preserve"> %}</w:t>
+        <w:t xml:space="preserve"> endfor %}</w:t>
       </w:r>
     </w:p>
     <w:p>
@@ -2660,25 +1819,7 @@
           <w:sz w:val="24"/>
           <w:szCs w:val="24"/>
         </w:rPr>
-        <w:t xml:space="preserve"> </w:t>
-      </w:r>
-      <w:proofErr w:type="spellStart"/>
-      <w:r>
-        <w:rPr>
-          <w:rFonts w:ascii="Times New Roman" w:hAnsi="Times New Roman" w:cs="Times New Roman"/>
-          <w:sz w:val="24"/>
-          <w:szCs w:val="24"/>
-        </w:rPr>
-        <w:t>endfor</w:t>
-      </w:r>
-      <w:proofErr w:type="spellEnd"/>
-      <w:r>
-        <w:rPr>
-          <w:rFonts w:ascii="Times New Roman" w:hAnsi="Times New Roman" w:cs="Times New Roman"/>
-          <w:sz w:val="24"/>
-          <w:szCs w:val="24"/>
-        </w:rPr>
-        <w:t xml:space="preserve"> %}</w:t>
+        <w:t xml:space="preserve"> endfor %}</w:t>
       </w:r>
       <w:bookmarkStart w:id="10" w:name="_Toc177446511"/>
     </w:p>
@@ -2733,33 +1874,29 @@
     </w:p>
     <w:p>
       <w:r>
-        <w:t xml:space="preserve">{%- for </w:t>
-      </w:r>
-      <w:proofErr w:type="spellStart"/>
-      <w:r>
-        <w:t>paragraf</w:t>
-      </w:r>
-      <w:proofErr w:type="spellEnd"/>
-      <w:r>
-        <w:t xml:space="preserve"> in </w:t>
-      </w:r>
-      <w:proofErr w:type="spellStart"/>
-      <w:proofErr w:type="gramStart"/>
-      <w:r>
-        <w:rPr>
-          <w:rFonts w:ascii="Times New Roman" w:hAnsi="Times New Roman" w:cs="Times New Roman"/>
-          <w:sz w:val="24"/>
-          <w:szCs w:val="24"/>
-        </w:rPr>
-        <w:t>bab.III.kesimpulan</w:t>
-      </w:r>
-      <w:r>
-        <w:t>.split</w:t>
-      </w:r>
-      <w:proofErr w:type="spellEnd"/>
-      <w:proofErr w:type="gramEnd"/>
-      <w:r>
-        <w:t>('\n') %}</w:t>
+        <w:t xml:space="preserve">{%- for paragraf in </w:t>
+      </w:r>
+      <w:r>
+        <w:rPr>
+          <w:rFonts w:ascii="Times New Roman" w:hAnsi="Times New Roman" w:cs="Times New Roman"/>
+          <w:sz w:val="24"/>
+          <w:szCs w:val="24"/>
+        </w:rPr>
+        <w:t>bab.III.</w:t>
+      </w:r>
+      <w:r>
+        <w:rPr>
+          <w:rFonts w:ascii="Times New Roman" w:hAnsi="Times New Roman" w:cs="Times New Roman"/>
+          <w:sz w:val="24"/>
+          <w:szCs w:val="24"/>
+        </w:rPr>
+        <w:t>subbab</w:t>
+      </w:r>
+      <w:r>
+        <w:t>[0].content[0].isi.</w:t>
+      </w:r>
+      <w:r>
+        <w:t>split('\n') %}</w:t>
       </w:r>
     </w:p>
     <w:p>
@@ -2773,7 +1910,6 @@
           <w:szCs w:val="24"/>
         </w:rPr>
       </w:pPr>
-      <w:proofErr w:type="gramStart"/>
       <w:r>
         <w:rPr>
           <w:rFonts w:ascii="Times New Roman" w:hAnsi="Times New Roman" w:cs="Times New Roman"/>
@@ -2790,7 +1926,6 @@
         </w:rPr>
         <w:t xml:space="preserve"> </w:t>
       </w:r>
-      <w:proofErr w:type="spellStart"/>
       <w:r>
         <w:rPr>
           <w:rFonts w:ascii="Times New Roman" w:hAnsi="Times New Roman" w:cs="Times New Roman"/>
@@ -2799,8 +1934,6 @@
         </w:rPr>
         <w:t>paragraf</w:t>
       </w:r>
-      <w:proofErr w:type="spellEnd"/>
-      <w:proofErr w:type="gramEnd"/>
       <w:r>
         <w:rPr>
           <w:rFonts w:ascii="Times New Roman" w:hAnsi="Times New Roman" w:cs="Times New Roman"/>
@@ -2844,23 +1977,13 @@
         </w:rPr>
         <w:t xml:space="preserve">- </w:t>
       </w:r>
-      <w:proofErr w:type="spellStart"/>
-      <w:r>
-        <w:rPr>
-          <w:rFonts w:ascii="Times New Roman" w:hAnsi="Times New Roman" w:cs="Times New Roman"/>
-          <w:sz w:val="24"/>
-          <w:szCs w:val="24"/>
-        </w:rPr>
-        <w:t>endfor</w:t>
-      </w:r>
-      <w:proofErr w:type="spellEnd"/>
-      <w:r>
-        <w:rPr>
-          <w:rFonts w:ascii="Times New Roman" w:hAnsi="Times New Roman" w:cs="Times New Roman"/>
-          <w:sz w:val="24"/>
-          <w:szCs w:val="24"/>
-        </w:rPr>
-        <w:t xml:space="preserve"> %}</w:t>
+      <w:r>
+        <w:rPr>
+          <w:rFonts w:ascii="Times New Roman" w:hAnsi="Times New Roman" w:cs="Times New Roman"/>
+          <w:sz w:val="24"/>
+          <w:szCs w:val="24"/>
+        </w:rPr>
+        <w:t>endfor %}</w:t>
       </w:r>
     </w:p>
     <w:p>
@@ -2914,15 +2037,7 @@
     </w:p>
     <w:p>
       <w:r>
-        <w:t xml:space="preserve">{% for ref in </w:t>
-      </w:r>
-      <w:proofErr w:type="spellStart"/>
-      <w:r>
-        <w:t>daftar_pustaka</w:t>
-      </w:r>
-      <w:proofErr w:type="spellEnd"/>
-      <w:r>
-        <w:t xml:space="preserve"> %}</w:t>
+        <w:t>{% for ref in daftar_pustaka %}</w:t>
       </w:r>
     </w:p>
     <w:p>
@@ -2946,15 +2061,7 @@
     </w:p>
     <w:p>
       <w:r>
-        <w:t xml:space="preserve">{% </w:t>
-      </w:r>
-      <w:proofErr w:type="spellStart"/>
-      <w:r>
-        <w:t>endfor</w:t>
-      </w:r>
-      <w:proofErr w:type="spellEnd"/>
-      <w:r>
-        <w:t xml:space="preserve"> %}</w:t>
+        <w:t>{% endfor %}</w:t>
       </w:r>
     </w:p>
     <w:sectPr>

</xml_diff>